<commit_message>
FDP-3016: try again angular-expression stuff in word template - b) organize the parsing/transforming of data from widgets for template a little more
</commit_message>
<xml_diff>
--- a/src/templates/cv_template_filtered.docx
+++ b/src/templates/cv_template_filtered.docx
@@ -54,8 +54,23 @@
         <w:t>{</w:t>
       </w:r>
       <w:r>
-        <w:t>-w:p name}{fullName</w:t>
-      </w:r>
+        <w:t>-</w:t>
+      </w:r>
+      <w:proofErr w:type="spellStart"/>
+      <w:proofErr w:type="gramStart"/>
+      <w:r>
+        <w:t>w:p</w:t>
+      </w:r>
+      <w:proofErr w:type="spellEnd"/>
+      <w:proofErr w:type="gramEnd"/>
+      <w:r>
+        <w:t xml:space="preserve"> name}{</w:t>
+      </w:r>
+      <w:proofErr w:type="spellStart"/>
+      <w:r>
+        <w:t>fullName</w:t>
+      </w:r>
+      <w:proofErr w:type="spellEnd"/>
       <w:r>
         <w:t>}</w:t>
       </w:r>
@@ -72,7 +87,21 @@
         <w:rPr>
           <w:b/>
         </w:rPr>
-        <w:t>{primaryPositionLabel}</w:t>
+        <w:t>{</w:t>
+      </w:r>
+      <w:proofErr w:type="spellStart"/>
+      <w:r>
+        <w:rPr>
+          <w:b/>
+        </w:rPr>
+        <w:t>primaryPositionLabel</w:t>
+      </w:r>
+      <w:proofErr w:type="spellEnd"/>
+      <w:r>
+        <w:rPr>
+          <w:b/>
+        </w:rPr>
+        <w:t>}</w:t>
       </w:r>
     </w:p>
     <w:p>
@@ -83,30 +112,64 @@
         <w:t>{</w:t>
       </w:r>
       <w:r>
-        <w:t xml:space="preserve">-w:p </w:t>
-      </w:r>
+        <w:t>-</w:t>
+      </w:r>
+      <w:proofErr w:type="spellStart"/>
+      <w:proofErr w:type="gramStart"/>
+      <w:r>
+        <w:t>w:p</w:t>
+      </w:r>
+      <w:proofErr w:type="spellEnd"/>
+      <w:proofErr w:type="gramEnd"/>
+      <w:r>
+        <w:t xml:space="preserve"> </w:t>
+      </w:r>
+      <w:proofErr w:type="spellStart"/>
       <w:r>
         <w:t>primaryPosition</w:t>
       </w:r>
+      <w:proofErr w:type="spellEnd"/>
       <w:r>
         <w:t>}</w:t>
       </w:r>
       <w:r>
-        <w:t>{label}{/primaryPosition}</w:t>
-      </w:r>
-    </w:p>
-    <w:p>
-      <w:r>
-        <w:rPr>
-          <w:b/>
-        </w:rPr>
-        <w:t>{secondaryPositionL</w:t>
-      </w:r>
-      <w:r>
-        <w:rPr>
-          <w:b/>
-        </w:rPr>
-        <w:t>abel}</w:t>
+        <w:t>{label}{/</w:t>
+      </w:r>
+      <w:proofErr w:type="spellStart"/>
+      <w:r>
+        <w:t>primaryPosition</w:t>
+      </w:r>
+      <w:proofErr w:type="spellEnd"/>
+      <w:r>
+        <w:t>}</w:t>
+      </w:r>
+    </w:p>
+    <w:p>
+      <w:r>
+        <w:rPr>
+          <w:b/>
+        </w:rPr>
+        <w:t>{</w:t>
+      </w:r>
+      <w:proofErr w:type="spellStart"/>
+      <w:r>
+        <w:rPr>
+          <w:b/>
+        </w:rPr>
+        <w:t>secondaryPositionL</w:t>
+      </w:r>
+      <w:r>
+        <w:rPr>
+          <w:b/>
+        </w:rPr>
+        <w:t>abel</w:t>
+      </w:r>
+      <w:proofErr w:type="spellEnd"/>
+      <w:r>
+        <w:rPr>
+          <w:b/>
+        </w:rPr>
+        <w:t>}</w:t>
       </w:r>
       <w:r>
         <w:t xml:space="preserve"> </w:t>
@@ -123,13 +186,36 @@
         <w:t>{</w:t>
       </w:r>
       <w:r>
-        <w:t xml:space="preserve">-w:p </w:t>
-      </w:r>
-      <w:r>
-        <w:t>secondaryPosition}</w:t>
-      </w:r>
-      <w:r>
-        <w:t>{label}{/secondaryPosition}</w:t>
+        <w:t>-</w:t>
+      </w:r>
+      <w:proofErr w:type="spellStart"/>
+      <w:proofErr w:type="gramStart"/>
+      <w:r>
+        <w:t>w:p</w:t>
+      </w:r>
+      <w:proofErr w:type="spellEnd"/>
+      <w:proofErr w:type="gramEnd"/>
+      <w:r>
+        <w:t xml:space="preserve"> </w:t>
+      </w:r>
+      <w:proofErr w:type="spellStart"/>
+      <w:r>
+        <w:t>secondaryPosition</w:t>
+      </w:r>
+      <w:proofErr w:type="spellEnd"/>
+      <w:r>
+        <w:t>}</w:t>
+      </w:r>
+      <w:r>
+        <w:t>{label}{/</w:t>
+      </w:r>
+      <w:proofErr w:type="spellStart"/>
+      <w:r>
+        <w:t>secondaryPosition</w:t>
+      </w:r>
+      <w:proofErr w:type="spellEnd"/>
+      <w:r>
+        <w:t>}</w:t>
       </w:r>
     </w:p>
     <w:p>
@@ -169,7 +255,21 @@
         <w:rPr>
           <w:b/>
         </w:rPr>
-        <w:t>{educationsLabel}</w:t>
+        <w:t>{</w:t>
+      </w:r>
+      <w:proofErr w:type="spellStart"/>
+      <w:r>
+        <w:rPr>
+          <w:b/>
+        </w:rPr>
+        <w:t>educationsLabel</w:t>
+      </w:r>
+      <w:proofErr w:type="spellEnd"/>
+      <w:r>
+        <w:rPr>
+          <w:b/>
+        </w:rPr>
+        <w:t>}</w:t>
       </w:r>
       <w:r>
         <w:rPr>
@@ -198,7 +298,17 @@
         <w:t>{</w:t>
       </w:r>
       <w:r>
-        <w:t>-w:p education</w:t>
+        <w:t>-</w:t>
+      </w:r>
+      <w:proofErr w:type="spellStart"/>
+      <w:proofErr w:type="gramStart"/>
+      <w:r>
+        <w:t>w:p</w:t>
+      </w:r>
+      <w:proofErr w:type="spellEnd"/>
+      <w:proofErr w:type="gramEnd"/>
+      <w:r>
+        <w:t xml:space="preserve"> education</w:t>
       </w:r>
       <w:r>
         <w:t>s</w:t>
@@ -209,9 +319,11 @@
       <w:r>
         <w:t>{</w:t>
       </w:r>
+      <w:proofErr w:type="spellStart"/>
       <w:r>
         <w:t>allEducation</w:t>
       </w:r>
+      <w:proofErr w:type="spellEnd"/>
       <w:r>
         <w:t>}{</w:t>
       </w:r>
@@ -251,7 +363,21 @@
         <w:rPr>
           <w:b/>
         </w:rPr>
-        <w:t>{publicationsLabel}</w:t>
+        <w:t>{</w:t>
+      </w:r>
+      <w:proofErr w:type="spellStart"/>
+      <w:r>
+        <w:rPr>
+          <w:b/>
+        </w:rPr>
+        <w:t>publicationsLabel</w:t>
+      </w:r>
+      <w:proofErr w:type="spellEnd"/>
+      <w:r>
+        <w:rPr>
+          <w:b/>
+        </w:rPr>
+        <w:t>}</w:t>
       </w:r>
       <w:r>
         <w:rPr>
@@ -278,84 +404,6 @@
         </w:rPr>
         <w:t>{pubs}</w:t>
       </w:r>
-    </w:p>
-    <w:p>
-      <w:pPr>
-        <w:rPr>
-          <w:b/>
-        </w:rPr>
-      </w:pPr>
-      <w:r>
-        <w:rPr>
-          <w:b/>
-        </w:rPr>
-        <w:t>{pubs</w:t>
-      </w:r>
-      <w:r>
-        <w:rPr>
-          <w:b/>
-        </w:rPr>
-        <w:t>.length</w:t>
-      </w:r>
-      <w:r>
-        <w:rPr>
-          <w:b/>
-        </w:rPr>
-        <w:t>}</w:t>
-      </w:r>
-    </w:p>
-    <w:p>
-      <w:pPr>
-        <w:rPr>
-          <w:b/>
-        </w:rPr>
-      </w:pPr>
-    </w:p>
-    <w:p>
-      <w:pPr>
-        <w:rPr>
-          <w:b/>
-        </w:rPr>
-      </w:pPr>
-      <w:r>
-        <w:rPr>
-          <w:b/>
-        </w:rPr>
-        <w:t>{#hasPubs}</w:t>
-      </w:r>
-    </w:p>
-    <w:p>
-      <w:pPr>
-        <w:rPr>
-          <w:b/>
-        </w:rPr>
-      </w:pPr>
-      <w:r>
-        <w:rPr>
-          <w:b/>
-        </w:rPr>
-        <w:t>HELLO!</w:t>
-      </w:r>
-    </w:p>
-    <w:p>
-      <w:pPr>
-        <w:rPr>
-          <w:b/>
-        </w:rPr>
-      </w:pPr>
-      <w:r>
-        <w:rPr>
-          <w:b/>
-        </w:rPr>
-        <w:t>{/hasPubs}</w:t>
-      </w:r>
-    </w:p>
-    <w:p>
-      <w:pPr>
-        <w:rPr>
-          <w:b/>
-        </w:rPr>
-      </w:pPr>
       <w:bookmarkStart w:id="0" w:name="_GoBack"/>
       <w:bookmarkEnd w:id="0"/>
     </w:p>
@@ -369,8 +417,159 @@
         <w:rPr>
           <w:b/>
         </w:rPr>
+        <w:t>{</w:t>
+      </w:r>
+      <w:proofErr w:type="spellStart"/>
+      <w:proofErr w:type="gramStart"/>
+      <w:r>
+        <w:rPr>
+          <w:b/>
+        </w:rPr>
+        <w:t>pubs</w:t>
+      </w:r>
+      <w:r>
+        <w:rPr>
+          <w:b/>
+        </w:rPr>
+        <w:t>.length</w:t>
+      </w:r>
+      <w:proofErr w:type="spellEnd"/>
+      <w:proofErr w:type="gramEnd"/>
+      <w:r>
+        <w:rPr>
+          <w:b/>
+        </w:rPr>
+        <w:t>}</w:t>
+      </w:r>
+    </w:p>
+    <w:p>
+      <w:pPr>
+        <w:rPr>
+          <w:b/>
+        </w:rPr>
+      </w:pPr>
+    </w:p>
+    <w:p>
+      <w:r>
+        <w:t>{-</w:t>
+      </w:r>
+      <w:proofErr w:type="spellStart"/>
+      <w:proofErr w:type="gramStart"/>
+      <w:r>
+        <w:t>w:p</w:t>
+      </w:r>
+      <w:proofErr w:type="spellEnd"/>
+      <w:proofErr w:type="gramEnd"/>
+      <w:r>
+        <w:t xml:space="preserve"> name}{</w:t>
+      </w:r>
+      <w:proofErr w:type="spellStart"/>
+      <w:r>
+        <w:t>fullName</w:t>
+      </w:r>
+      <w:r>
+        <w:t>|upper</w:t>
+      </w:r>
+      <w:proofErr w:type="spellEnd"/>
+      <w:r>
+        <w:t>}{/name}</w:t>
+      </w:r>
+    </w:p>
+    <w:p>
+      <w:pPr>
+        <w:rPr>
+          <w:b/>
+        </w:rPr>
+      </w:pPr>
+    </w:p>
+    <w:p>
+      <w:pPr>
+        <w:rPr>
+          <w:b/>
+        </w:rPr>
+      </w:pPr>
+      <w:r>
+        <w:rPr>
+          <w:b/>
+        </w:rPr>
         <w:t>{#</w:t>
       </w:r>
+      <w:proofErr w:type="spellStart"/>
+      <w:r>
+        <w:rPr>
+          <w:b/>
+        </w:rPr>
+        <w:t>hasPubs</w:t>
+      </w:r>
+      <w:proofErr w:type="spellEnd"/>
+      <w:r>
+        <w:rPr>
+          <w:b/>
+        </w:rPr>
+        <w:t>}</w:t>
+      </w:r>
+    </w:p>
+    <w:p>
+      <w:pPr>
+        <w:rPr>
+          <w:b/>
+        </w:rPr>
+      </w:pPr>
+      <w:r>
+        <w:rPr>
+          <w:b/>
+        </w:rPr>
+        <w:t>HELLO!</w:t>
+      </w:r>
+    </w:p>
+    <w:p>
+      <w:pPr>
+        <w:rPr>
+          <w:b/>
+        </w:rPr>
+      </w:pPr>
+      <w:r>
+        <w:rPr>
+          <w:b/>
+        </w:rPr>
+        <w:t>{/</w:t>
+      </w:r>
+      <w:proofErr w:type="spellStart"/>
+      <w:r>
+        <w:rPr>
+          <w:b/>
+        </w:rPr>
+        <w:t>hasPubs</w:t>
+      </w:r>
+      <w:proofErr w:type="spellEnd"/>
+      <w:r>
+        <w:rPr>
+          <w:b/>
+        </w:rPr>
+        <w:t>}</w:t>
+      </w:r>
+    </w:p>
+    <w:p>
+      <w:pPr>
+        <w:rPr>
+          <w:b/>
+        </w:rPr>
+      </w:pPr>
+    </w:p>
+    <w:p>
+      <w:pPr>
+        <w:rPr>
+          <w:b/>
+        </w:rPr>
+      </w:pPr>
+      <w:r>
+        <w:rPr>
+          <w:b/>
+        </w:rPr>
+        <w:t>{#</w:t>
+      </w:r>
+      <w:proofErr w:type="spellStart"/>
+      <w:proofErr w:type="gramStart"/>
       <w:r>
         <w:rPr>
           <w:b/>
@@ -381,7 +580,15 @@
         <w:rPr>
           <w:b/>
         </w:rPr>
-        <w:t xml:space="preserve">length &gt; </w:t>
+        <w:t>length</w:t>
+      </w:r>
+      <w:proofErr w:type="spellEnd"/>
+      <w:proofErr w:type="gramEnd"/>
+      <w:r>
+        <w:rPr>
+          <w:b/>
+        </w:rPr>
+        <w:t xml:space="preserve"> &gt; </w:t>
       </w:r>
       <w:r>
         <w:rPr>
@@ -437,7 +644,21 @@
         <w:rPr>
           <w:b/>
         </w:rPr>
-        <w:t>{academicArticlesLabel}</w:t>
+        <w:t>{</w:t>
+      </w:r>
+      <w:proofErr w:type="spellStart"/>
+      <w:r>
+        <w:rPr>
+          <w:b/>
+        </w:rPr>
+        <w:t>academicArticlesLabel</w:t>
+      </w:r>
+      <w:proofErr w:type="spellEnd"/>
+      <w:r>
+        <w:rPr>
+          <w:b/>
+        </w:rPr>
+        <w:t>}</w:t>
       </w:r>
     </w:p>
     <w:p>
@@ -450,7 +671,33 @@
         <w:contextualSpacing w:val="0"/>
       </w:pPr>
       <w:r>
-        <w:t>{-w:p academicArticles}{citation}{/academicArticles}</w:t>
+        <w:t>{-</w:t>
+      </w:r>
+      <w:proofErr w:type="spellStart"/>
+      <w:proofErr w:type="gramStart"/>
+      <w:r>
+        <w:t>w:p</w:t>
+      </w:r>
+      <w:proofErr w:type="spellEnd"/>
+      <w:proofErr w:type="gramEnd"/>
+      <w:r>
+        <w:t xml:space="preserve"> </w:t>
+      </w:r>
+      <w:proofErr w:type="spellStart"/>
+      <w:r>
+        <w:t>academicArticles</w:t>
+      </w:r>
+      <w:proofErr w:type="spellEnd"/>
+      <w:r>
+        <w:t>}{citation}{/</w:t>
+      </w:r>
+      <w:proofErr w:type="spellStart"/>
+      <w:r>
+        <w:t>academicArticles</w:t>
+      </w:r>
+      <w:proofErr w:type="spellEnd"/>
+      <w:r>
+        <w:t>}</w:t>
       </w:r>
     </w:p>
     <w:p>
@@ -466,11 +713,19 @@
         </w:rPr>
         <w:t>{</w:t>
       </w:r>
-      <w:r>
-        <w:rPr>
-          <w:b/>
-        </w:rPr>
-        <w:t>booksLabel}</w:t>
+      <w:proofErr w:type="spellStart"/>
+      <w:r>
+        <w:rPr>
+          <w:b/>
+        </w:rPr>
+        <w:t>booksLabel</w:t>
+      </w:r>
+      <w:proofErr w:type="spellEnd"/>
+      <w:r>
+        <w:rPr>
+          <w:b/>
+        </w:rPr>
+        <w:t>}</w:t>
       </w:r>
     </w:p>
     <w:p>
@@ -483,7 +738,17 @@
         <w:contextualSpacing w:val="0"/>
       </w:pPr>
       <w:r>
-        <w:t>{-w:p books}{citation}{/books}</w:t>
+        <w:t>{-</w:t>
+      </w:r>
+      <w:proofErr w:type="spellStart"/>
+      <w:proofErr w:type="gramStart"/>
+      <w:r>
+        <w:t>w:p</w:t>
+      </w:r>
+      <w:proofErr w:type="spellEnd"/>
+      <w:proofErr w:type="gramEnd"/>
+      <w:r>
+        <w:t xml:space="preserve"> books}{citation}{/books}</w:t>
       </w:r>
     </w:p>
     <w:p>
@@ -501,7 +766,21 @@
         <w:rPr>
           <w:b/>
         </w:rPr>
-        <w:t>{bookReviewsLabel}</w:t>
+        <w:t>{</w:t>
+      </w:r>
+      <w:proofErr w:type="spellStart"/>
+      <w:r>
+        <w:rPr>
+          <w:b/>
+        </w:rPr>
+        <w:t>bookReviewsLabel</w:t>
+      </w:r>
+      <w:proofErr w:type="spellEnd"/>
+      <w:r>
+        <w:rPr>
+          <w:b/>
+        </w:rPr>
+        <w:t>}</w:t>
       </w:r>
     </w:p>
     <w:p>
@@ -513,7 +792,33 @@
         </w:numPr>
       </w:pPr>
       <w:r>
-        <w:t>{-w:p bookReviews}{citation}{/bookReviews}</w:t>
+        <w:t>{-</w:t>
+      </w:r>
+      <w:proofErr w:type="spellStart"/>
+      <w:proofErr w:type="gramStart"/>
+      <w:r>
+        <w:t>w:p</w:t>
+      </w:r>
+      <w:proofErr w:type="spellEnd"/>
+      <w:proofErr w:type="gramEnd"/>
+      <w:r>
+        <w:t xml:space="preserve"> </w:t>
+      </w:r>
+      <w:proofErr w:type="spellStart"/>
+      <w:r>
+        <w:t>bookReviews</w:t>
+      </w:r>
+      <w:proofErr w:type="spellEnd"/>
+      <w:r>
+        <w:t>}{citation}{/</w:t>
+      </w:r>
+      <w:proofErr w:type="spellStart"/>
+      <w:r>
+        <w:t>bookReviews</w:t>
+      </w:r>
+      <w:proofErr w:type="spellEnd"/>
+      <w:r>
+        <w:t>}</w:t>
       </w:r>
     </w:p>
     <w:p>
@@ -533,7 +838,21 @@
           <w:b/>
         </w:rPr>
         <w:tab/>
-        <w:t>{bookSectionsLabel}</w:t>
+        <w:t>{</w:t>
+      </w:r>
+      <w:proofErr w:type="spellStart"/>
+      <w:r>
+        <w:rPr>
+          <w:b/>
+        </w:rPr>
+        <w:t>bookSectionsLabel</w:t>
+      </w:r>
+      <w:proofErr w:type="spellEnd"/>
+      <w:r>
+        <w:rPr>
+          <w:b/>
+        </w:rPr>
+        <w:t>}</w:t>
       </w:r>
     </w:p>
     <w:p>
@@ -546,7 +865,33 @@
         <w:contextualSpacing w:val="0"/>
       </w:pPr>
       <w:r>
-        <w:t>{-w:p bookSections}{citation}{/bookSections}</w:t>
+        <w:t>{-</w:t>
+      </w:r>
+      <w:proofErr w:type="spellStart"/>
+      <w:proofErr w:type="gramStart"/>
+      <w:r>
+        <w:t>w:p</w:t>
+      </w:r>
+      <w:proofErr w:type="spellEnd"/>
+      <w:proofErr w:type="gramEnd"/>
+      <w:r>
+        <w:t xml:space="preserve"> </w:t>
+      </w:r>
+      <w:proofErr w:type="spellStart"/>
+      <w:r>
+        <w:t>bookSections</w:t>
+      </w:r>
+      <w:proofErr w:type="spellEnd"/>
+      <w:r>
+        <w:t>}{citation}{/</w:t>
+      </w:r>
+      <w:proofErr w:type="spellStart"/>
+      <w:r>
+        <w:t>bookSections</w:t>
+      </w:r>
+      <w:proofErr w:type="spellEnd"/>
+      <w:r>
+        <w:t>}</w:t>
       </w:r>
     </w:p>
     <w:p>
@@ -560,7 +905,21 @@
         <w:rPr>
           <w:b/>
         </w:rPr>
-        <w:t>{bookSeriesLabel}</w:t>
+        <w:t>{</w:t>
+      </w:r>
+      <w:proofErr w:type="spellStart"/>
+      <w:r>
+        <w:rPr>
+          <w:b/>
+        </w:rPr>
+        <w:t>bookSeriesLabel</w:t>
+      </w:r>
+      <w:proofErr w:type="spellEnd"/>
+      <w:r>
+        <w:rPr>
+          <w:b/>
+        </w:rPr>
+        <w:t>}</w:t>
       </w:r>
     </w:p>
     <w:p>
@@ -573,7 +932,34 @@
         <w:contextualSpacing w:val="0"/>
       </w:pPr>
       <w:r>
-        <w:t>{-w:p bookSeries}{citation}{/bookSeries}</w:t>
+        <w:lastRenderedPageBreak/>
+        <w:t>{-</w:t>
+      </w:r>
+      <w:proofErr w:type="spellStart"/>
+      <w:proofErr w:type="gramStart"/>
+      <w:r>
+        <w:t>w:p</w:t>
+      </w:r>
+      <w:proofErr w:type="spellEnd"/>
+      <w:proofErr w:type="gramEnd"/>
+      <w:r>
+        <w:t xml:space="preserve"> </w:t>
+      </w:r>
+      <w:proofErr w:type="spellStart"/>
+      <w:r>
+        <w:t>bookSeries</w:t>
+      </w:r>
+      <w:proofErr w:type="spellEnd"/>
+      <w:r>
+        <w:t>}{citation}{/</w:t>
+      </w:r>
+      <w:proofErr w:type="spellStart"/>
+      <w:r>
+        <w:t>bookSeries</w:t>
+      </w:r>
+      <w:proofErr w:type="spellEnd"/>
+      <w:r>
+        <w:t>}</w:t>
       </w:r>
     </w:p>
     <w:p>
@@ -587,7 +973,21 @@
         <w:rPr>
           <w:b/>
         </w:rPr>
-        <w:t>{conferencePapersLabel}</w:t>
+        <w:t>{</w:t>
+      </w:r>
+      <w:proofErr w:type="spellStart"/>
+      <w:r>
+        <w:rPr>
+          <w:b/>
+        </w:rPr>
+        <w:t>conferencePapersLabel</w:t>
+      </w:r>
+      <w:proofErr w:type="spellEnd"/>
+      <w:r>
+        <w:rPr>
+          <w:b/>
+        </w:rPr>
+        <w:t>}</w:t>
       </w:r>
     </w:p>
     <w:p>
@@ -600,8 +1000,33 @@
         <w:contextualSpacing w:val="0"/>
       </w:pPr>
       <w:r>
-        <w:lastRenderedPageBreak/>
-        <w:t>{-w:p conferencePapers}{citation}{/conferencePapers}</w:t>
+        <w:t>{-</w:t>
+      </w:r>
+      <w:proofErr w:type="spellStart"/>
+      <w:proofErr w:type="gramStart"/>
+      <w:r>
+        <w:t>w:p</w:t>
+      </w:r>
+      <w:proofErr w:type="spellEnd"/>
+      <w:proofErr w:type="gramEnd"/>
+      <w:r>
+        <w:t xml:space="preserve"> </w:t>
+      </w:r>
+      <w:proofErr w:type="spellStart"/>
+      <w:r>
+        <w:t>conferencePapers</w:t>
+      </w:r>
+      <w:proofErr w:type="spellEnd"/>
+      <w:r>
+        <w:t>}{citation}{/</w:t>
+      </w:r>
+      <w:proofErr w:type="spellStart"/>
+      <w:r>
+        <w:t>conferencePapers</w:t>
+      </w:r>
+      <w:proofErr w:type="spellEnd"/>
+      <w:r>
+        <w:t>}</w:t>
       </w:r>
     </w:p>
     <w:p>
@@ -615,7 +1040,21 @@
         <w:rPr>
           <w:b/>
         </w:rPr>
-        <w:t>{datasetsLabel}</w:t>
+        <w:t>{</w:t>
+      </w:r>
+      <w:proofErr w:type="spellStart"/>
+      <w:r>
+        <w:rPr>
+          <w:b/>
+        </w:rPr>
+        <w:t>datasetsLabel</w:t>
+      </w:r>
+      <w:proofErr w:type="spellEnd"/>
+      <w:r>
+        <w:rPr>
+          <w:b/>
+        </w:rPr>
+        <w:t>}</w:t>
       </w:r>
     </w:p>
     <w:p>
@@ -628,7 +1067,17 @@
         <w:contextualSpacing w:val="0"/>
       </w:pPr>
       <w:r>
-        <w:t>{-w:p datasets}{citation}{/datasets}</w:t>
+        <w:t>{-</w:t>
+      </w:r>
+      <w:proofErr w:type="spellStart"/>
+      <w:proofErr w:type="gramStart"/>
+      <w:r>
+        <w:t>w:p</w:t>
+      </w:r>
+      <w:proofErr w:type="spellEnd"/>
+      <w:proofErr w:type="gramEnd"/>
+      <w:r>
+        <w:t xml:space="preserve"> datasets}{citation}{/datasets}</w:t>
       </w:r>
     </w:p>
     <w:p>
@@ -642,7 +1091,21 @@
         <w:rPr>
           <w:b/>
         </w:rPr>
-        <w:t>{digitalPublicationsLabel}</w:t>
+        <w:t>{</w:t>
+      </w:r>
+      <w:proofErr w:type="spellStart"/>
+      <w:r>
+        <w:rPr>
+          <w:b/>
+        </w:rPr>
+        <w:t>digitalPublicationsLabel</w:t>
+      </w:r>
+      <w:proofErr w:type="spellEnd"/>
+      <w:r>
+        <w:rPr>
+          <w:b/>
+        </w:rPr>
+        <w:t>}</w:t>
       </w:r>
     </w:p>
     <w:p>
@@ -655,7 +1118,33 @@
         <w:contextualSpacing w:val="0"/>
       </w:pPr>
       <w:r>
-        <w:t>{-w:p digitalPublications}{citation}{/digitalPublications}</w:t>
+        <w:t>{-</w:t>
+      </w:r>
+      <w:proofErr w:type="spellStart"/>
+      <w:proofErr w:type="gramStart"/>
+      <w:r>
+        <w:t>w:p</w:t>
+      </w:r>
+      <w:proofErr w:type="spellEnd"/>
+      <w:proofErr w:type="gramEnd"/>
+      <w:r>
+        <w:t xml:space="preserve"> </w:t>
+      </w:r>
+      <w:proofErr w:type="spellStart"/>
+      <w:r>
+        <w:t>digitalPublications</w:t>
+      </w:r>
+      <w:proofErr w:type="spellEnd"/>
+      <w:r>
+        <w:t>}{citation}{/</w:t>
+      </w:r>
+      <w:proofErr w:type="spellStart"/>
+      <w:r>
+        <w:t>digitalPublications</w:t>
+      </w:r>
+      <w:proofErr w:type="spellEnd"/>
+      <w:r>
+        <w:t>}</w:t>
       </w:r>
     </w:p>
     <w:p>
@@ -669,7 +1158,21 @@
         <w:rPr>
           <w:b/>
         </w:rPr>
-        <w:t>{journalIssuesLabel}</w:t>
+        <w:t>{</w:t>
+      </w:r>
+      <w:proofErr w:type="spellStart"/>
+      <w:r>
+        <w:rPr>
+          <w:b/>
+        </w:rPr>
+        <w:t>journalIssuesLabel</w:t>
+      </w:r>
+      <w:proofErr w:type="spellEnd"/>
+      <w:r>
+        <w:rPr>
+          <w:b/>
+        </w:rPr>
+        <w:t>}</w:t>
       </w:r>
     </w:p>
     <w:p>
@@ -682,7 +1185,33 @@
         <w:contextualSpacing w:val="0"/>
       </w:pPr>
       <w:r>
-        <w:t>{-w:p journalIssues}{citation}{/journalIssues}</w:t>
+        <w:t>{-</w:t>
+      </w:r>
+      <w:proofErr w:type="spellStart"/>
+      <w:proofErr w:type="gramStart"/>
+      <w:r>
+        <w:t>w:p</w:t>
+      </w:r>
+      <w:proofErr w:type="spellEnd"/>
+      <w:proofErr w:type="gramEnd"/>
+      <w:r>
+        <w:t xml:space="preserve"> </w:t>
+      </w:r>
+      <w:proofErr w:type="spellStart"/>
+      <w:r>
+        <w:t>journalIssues</w:t>
+      </w:r>
+      <w:proofErr w:type="spellEnd"/>
+      <w:r>
+        <w:t>}{citation}{/</w:t>
+      </w:r>
+      <w:proofErr w:type="spellStart"/>
+      <w:r>
+        <w:t>journalIssues</w:t>
+      </w:r>
+      <w:proofErr w:type="spellEnd"/>
+      <w:r>
+        <w:t>}</w:t>
       </w:r>
     </w:p>
     <w:p>
@@ -696,7 +1225,21 @@
         <w:rPr>
           <w:b/>
         </w:rPr>
-        <w:t>{reportsLabel}</w:t>
+        <w:t>{</w:t>
+      </w:r>
+      <w:proofErr w:type="spellStart"/>
+      <w:r>
+        <w:rPr>
+          <w:b/>
+        </w:rPr>
+        <w:t>reportsLabel</w:t>
+      </w:r>
+      <w:proofErr w:type="spellEnd"/>
+      <w:r>
+        <w:rPr>
+          <w:b/>
+        </w:rPr>
+        <w:t>}</w:t>
       </w:r>
     </w:p>
     <w:p>
@@ -709,7 +1252,17 @@
         <w:contextualSpacing w:val="0"/>
       </w:pPr>
       <w:r>
-        <w:t>{-w:p reports}{citation}{/reports}</w:t>
+        <w:t>{-</w:t>
+      </w:r>
+      <w:proofErr w:type="spellStart"/>
+      <w:proofErr w:type="gramStart"/>
+      <w:r>
+        <w:t>w:p</w:t>
+      </w:r>
+      <w:proofErr w:type="spellEnd"/>
+      <w:proofErr w:type="gramEnd"/>
+      <w:r>
+        <w:t xml:space="preserve"> reports}{citation}{/reports}</w:t>
       </w:r>
     </w:p>
     <w:p>
@@ -723,7 +1276,21 @@
         <w:rPr>
           <w:b/>
         </w:rPr>
-        <w:t>{scholarlyEditionsLabel}</w:t>
+        <w:t>{</w:t>
+      </w:r>
+      <w:proofErr w:type="spellStart"/>
+      <w:r>
+        <w:rPr>
+          <w:b/>
+        </w:rPr>
+        <w:t>scholarlyEditionsLabel</w:t>
+      </w:r>
+      <w:proofErr w:type="spellEnd"/>
+      <w:r>
+        <w:rPr>
+          <w:b/>
+        </w:rPr>
+        <w:t>}</w:t>
       </w:r>
     </w:p>
     <w:p>
@@ -736,7 +1303,33 @@
         <w:contextualSpacing w:val="0"/>
       </w:pPr>
       <w:r>
-        <w:t>{-w:p scholarlyEditions}{citation}{/scholarlyEditions}</w:t>
+        <w:t>{-</w:t>
+      </w:r>
+      <w:proofErr w:type="spellStart"/>
+      <w:proofErr w:type="gramStart"/>
+      <w:r>
+        <w:t>w:p</w:t>
+      </w:r>
+      <w:proofErr w:type="spellEnd"/>
+      <w:proofErr w:type="gramEnd"/>
+      <w:r>
+        <w:t xml:space="preserve"> </w:t>
+      </w:r>
+      <w:proofErr w:type="spellStart"/>
+      <w:r>
+        <w:t>scholarlyEditions</w:t>
+      </w:r>
+      <w:proofErr w:type="spellEnd"/>
+      <w:r>
+        <w:t>}{citation}{/</w:t>
+      </w:r>
+      <w:proofErr w:type="spellStart"/>
+      <w:r>
+        <w:t>scholarlyEditions</w:t>
+      </w:r>
+      <w:proofErr w:type="spellEnd"/>
+      <w:r>
+        <w:t>}</w:t>
       </w:r>
     </w:p>
     <w:p>
@@ -754,7 +1347,21 @@
         <w:rPr>
           <w:b/>
         </w:rPr>
-        <w:t>{thesesLabel}</w:t>
+        <w:t>{</w:t>
+      </w:r>
+      <w:proofErr w:type="spellStart"/>
+      <w:r>
+        <w:rPr>
+          <w:b/>
+        </w:rPr>
+        <w:t>thesesLabel</w:t>
+      </w:r>
+      <w:proofErr w:type="spellEnd"/>
+      <w:r>
+        <w:rPr>
+          <w:b/>
+        </w:rPr>
+        <w:t>}</w:t>
       </w:r>
     </w:p>
     <w:p>
@@ -767,7 +1374,17 @@
         <w:contextualSpacing w:val="0"/>
       </w:pPr>
       <w:r>
-        <w:t>{-w:p theses}{citation}{/theses}</w:t>
+        <w:t>{-</w:t>
+      </w:r>
+      <w:proofErr w:type="spellStart"/>
+      <w:proofErr w:type="gramStart"/>
+      <w:r>
+        <w:t>w:p</w:t>
+      </w:r>
+      <w:proofErr w:type="spellEnd"/>
+      <w:proofErr w:type="gramEnd"/>
+      <w:r>
+        <w:t xml:space="preserve"> theses}{citation}{/theses}</w:t>
       </w:r>
     </w:p>
     <w:p>
@@ -781,7 +1398,21 @@
         <w:rPr>
           <w:b/>
         </w:rPr>
-        <w:t>{otherArticlesLabel}</w:t>
+        <w:t>{</w:t>
+      </w:r>
+      <w:proofErr w:type="spellStart"/>
+      <w:r>
+        <w:rPr>
+          <w:b/>
+        </w:rPr>
+        <w:t>otherArticlesLabel</w:t>
+      </w:r>
+      <w:proofErr w:type="spellEnd"/>
+      <w:r>
+        <w:rPr>
+          <w:b/>
+        </w:rPr>
+        <w:t>}</w:t>
       </w:r>
     </w:p>
     <w:p>
@@ -794,7 +1425,33 @@
         <w:contextualSpacing w:val="0"/>
       </w:pPr>
       <w:r>
-        <w:t>{-w:p otherArticles}{citation}{/otherArticles}</w:t>
+        <w:t>{-</w:t>
+      </w:r>
+      <w:proofErr w:type="spellStart"/>
+      <w:proofErr w:type="gramStart"/>
+      <w:r>
+        <w:t>w:p</w:t>
+      </w:r>
+      <w:proofErr w:type="spellEnd"/>
+      <w:proofErr w:type="gramEnd"/>
+      <w:r>
+        <w:t xml:space="preserve"> </w:t>
+      </w:r>
+      <w:proofErr w:type="spellStart"/>
+      <w:r>
+        <w:t>otherArticles</w:t>
+      </w:r>
+      <w:proofErr w:type="spellEnd"/>
+      <w:r>
+        <w:t>}{citation}{/</w:t>
+      </w:r>
+      <w:proofErr w:type="spellStart"/>
+      <w:r>
+        <w:t>otherArticles</w:t>
+      </w:r>
+      <w:proofErr w:type="spellEnd"/>
+      <w:r>
+        <w:t>}</w:t>
       </w:r>
     </w:p>
     <w:p>
@@ -809,7 +1466,21 @@
         <w:rPr>
           <w:b/>
         </w:rPr>
-        <w:t>{softwareLabel}</w:t>
+        <w:t>{</w:t>
+      </w:r>
+      <w:proofErr w:type="spellStart"/>
+      <w:r>
+        <w:rPr>
+          <w:b/>
+        </w:rPr>
+        <w:t>softwareLabel</w:t>
+      </w:r>
+      <w:proofErr w:type="spellEnd"/>
+      <w:r>
+        <w:rPr>
+          <w:b/>
+        </w:rPr>
+        <w:t>}</w:t>
       </w:r>
     </w:p>
     <w:p>
@@ -821,7 +1492,17 @@
         </w:numPr>
       </w:pPr>
       <w:r>
-        <w:t>{-w:p software}{citation}{/software}</w:t>
+        <w:t>{-</w:t>
+      </w:r>
+      <w:proofErr w:type="spellStart"/>
+      <w:proofErr w:type="gramStart"/>
+      <w:r>
+        <w:t>w:p</w:t>
+      </w:r>
+      <w:proofErr w:type="spellEnd"/>
+      <w:proofErr w:type="gramEnd"/>
+      <w:r>
+        <w:t xml:space="preserve"> software}{citation}{/software}</w:t>
       </w:r>
     </w:p>
     <w:p>
@@ -838,7 +1519,21 @@
         <w:rPr>
           <w:b/>
         </w:rPr>
-        <w:t>{teachingLabel}</w:t>
+        <w:t>{</w:t>
+      </w:r>
+      <w:proofErr w:type="spellStart"/>
+      <w:r>
+        <w:rPr>
+          <w:b/>
+        </w:rPr>
+        <w:t>teachingLabel</w:t>
+      </w:r>
+      <w:proofErr w:type="spellEnd"/>
+      <w:r>
+        <w:rPr>
+          <w:b/>
+        </w:rPr>
+        <w:t>}</w:t>
       </w:r>
       <w:r>
         <w:rPr>
@@ -852,7 +1547,17 @@
         <w:pStyle w:val="ListParagraph"/>
       </w:pPr>
       <w:r>
-        <w:t>{-w:p teaching}{label}{/teaching}</w:t>
+        <w:t>{-</w:t>
+      </w:r>
+      <w:proofErr w:type="spellStart"/>
+      <w:proofErr w:type="gramStart"/>
+      <w:r>
+        <w:t>w:p</w:t>
+      </w:r>
+      <w:proofErr w:type="spellEnd"/>
+      <w:proofErr w:type="gramEnd"/>
+      <w:r>
+        <w:t xml:space="preserve"> teaching}{label}{/teaching}</w:t>
       </w:r>
     </w:p>
     <w:p>
@@ -868,7 +1573,21 @@
         <w:rPr>
           <w:b/>
         </w:rPr>
-        <w:t>{grantsLabel}</w:t>
+        <w:t>{</w:t>
+      </w:r>
+      <w:proofErr w:type="spellStart"/>
+      <w:r>
+        <w:rPr>
+          <w:b/>
+        </w:rPr>
+        <w:t>grantsLabel</w:t>
+      </w:r>
+      <w:proofErr w:type="spellEnd"/>
+      <w:r>
+        <w:rPr>
+          <w:b/>
+        </w:rPr>
+        <w:t>}</w:t>
       </w:r>
     </w:p>
     <w:p>
@@ -880,10 +1599,41 @@
         <w:spacing w:before="100" w:beforeAutospacing="1" w:after="100" w:afterAutospacing="1"/>
       </w:pPr>
       <w:r>
-        <w:t>{-w:p grants}{label}{awardedBy}{</w:t>
-      </w:r>
-      <w:r>
-        <w:t>startDate}{endDate}</w:t>
+        <w:t>{-</w:t>
+      </w:r>
+      <w:proofErr w:type="spellStart"/>
+      <w:proofErr w:type="gramStart"/>
+      <w:r>
+        <w:t>w:p</w:t>
+      </w:r>
+      <w:proofErr w:type="spellEnd"/>
+      <w:proofErr w:type="gramEnd"/>
+      <w:r>
+        <w:t xml:space="preserve"> grants}{label}{</w:t>
+      </w:r>
+      <w:proofErr w:type="spellStart"/>
+      <w:r>
+        <w:t>awardedBy</w:t>
+      </w:r>
+      <w:proofErr w:type="spellEnd"/>
+      <w:r>
+        <w:t>}{</w:t>
+      </w:r>
+      <w:proofErr w:type="spellStart"/>
+      <w:r>
+        <w:t>startDate</w:t>
+      </w:r>
+      <w:proofErr w:type="spellEnd"/>
+      <w:r>
+        <w:t>}{</w:t>
+      </w:r>
+      <w:proofErr w:type="spellStart"/>
+      <w:r>
+        <w:t>endDate</w:t>
+      </w:r>
+      <w:proofErr w:type="spellEnd"/>
+      <w:r>
+        <w:t>}</w:t>
       </w:r>
       <w:r>
         <w:t>({role})</w:t>
@@ -902,7 +1652,21 @@
         <w:rPr>
           <w:b/>
         </w:rPr>
-        <w:t>{researchInterestsLabel}</w:t>
+        <w:t>{</w:t>
+      </w:r>
+      <w:proofErr w:type="spellStart"/>
+      <w:r>
+        <w:rPr>
+          <w:b/>
+        </w:rPr>
+        <w:t>researchInterestsLabel</w:t>
+      </w:r>
+      <w:proofErr w:type="spellEnd"/>
+      <w:r>
+        <w:rPr>
+          <w:b/>
+        </w:rPr>
+        <w:t>}</w:t>
       </w:r>
       <w:r>
         <w:rPr>
@@ -916,7 +1680,41 @@
         <w:pStyle w:val="ListParagraph"/>
       </w:pPr>
       <w:r>
-        <w:t>{-w:p researchInterests}{research_interests}{/researchInterests}</w:t>
+        <w:t>{-</w:t>
+      </w:r>
+      <w:proofErr w:type="spellStart"/>
+      <w:proofErr w:type="gramStart"/>
+      <w:r>
+        <w:t>w:p</w:t>
+      </w:r>
+      <w:proofErr w:type="spellEnd"/>
+      <w:proofErr w:type="gramEnd"/>
+      <w:r>
+        <w:t xml:space="preserve"> </w:t>
+      </w:r>
+      <w:proofErr w:type="spellStart"/>
+      <w:r>
+        <w:t>researchInterests</w:t>
+      </w:r>
+      <w:proofErr w:type="spellEnd"/>
+      <w:r>
+        <w:t>}{</w:t>
+      </w:r>
+      <w:proofErr w:type="spellStart"/>
+      <w:r>
+        <w:t>research_interests</w:t>
+      </w:r>
+      <w:proofErr w:type="spellEnd"/>
+      <w:r>
+        <w:t>}{/</w:t>
+      </w:r>
+      <w:proofErr w:type="spellStart"/>
+      <w:r>
+        <w:t>researchInterests</w:t>
+      </w:r>
+      <w:proofErr w:type="spellEnd"/>
+      <w:r>
+        <w:t>}</w:t>
       </w:r>
     </w:p>
     <w:p>
@@ -935,7 +1733,21 @@
         <w:rPr>
           <w:b/>
         </w:rPr>
-        <w:t>{awardsLabel}</w:t>
+        <w:t>{</w:t>
+      </w:r>
+      <w:proofErr w:type="spellStart"/>
+      <w:r>
+        <w:rPr>
+          <w:b/>
+        </w:rPr>
+        <w:t>awardsLabel</w:t>
+      </w:r>
+      <w:proofErr w:type="spellEnd"/>
+      <w:r>
+        <w:rPr>
+          <w:b/>
+        </w:rPr>
+        <w:t>}</w:t>
       </w:r>
       <w:r>
         <w:rPr>
@@ -946,20 +1758,44 @@
     </w:p>
     <w:p>
       <w:r>
-        <w:t xml:space="preserve">{-w:p awards}{label}{/awards} </w:t>
-      </w:r>
-    </w:p>
-    <w:p>
-      <w:pPr>
-        <w:rPr>
-          <w:b/>
-        </w:rPr>
-      </w:pPr>
-      <w:r>
-        <w:rPr>
-          <w:b/>
-        </w:rPr>
-        <w:t>{presentationsLabel}</w:t>
+        <w:t>{-</w:t>
+      </w:r>
+      <w:proofErr w:type="spellStart"/>
+      <w:proofErr w:type="gramStart"/>
+      <w:r>
+        <w:t>w:p</w:t>
+      </w:r>
+      <w:proofErr w:type="spellEnd"/>
+      <w:proofErr w:type="gramEnd"/>
+      <w:r>
+        <w:t xml:space="preserve"> awards}{label}{/awards} </w:t>
+      </w:r>
+    </w:p>
+    <w:p>
+      <w:pPr>
+        <w:rPr>
+          <w:b/>
+        </w:rPr>
+      </w:pPr>
+      <w:r>
+        <w:rPr>
+          <w:b/>
+        </w:rPr>
+        <w:t>{</w:t>
+      </w:r>
+      <w:proofErr w:type="spellStart"/>
+      <w:r>
+        <w:rPr>
+          <w:b/>
+        </w:rPr>
+        <w:t>presentationsLabel</w:t>
+      </w:r>
+      <w:proofErr w:type="spellEnd"/>
+      <w:r>
+        <w:rPr>
+          <w:b/>
+        </w:rPr>
+        <w:t>}</w:t>
       </w:r>
       <w:r>
         <w:rPr>
@@ -970,7 +1806,17 @@
     </w:p>
     <w:p>
       <w:r>
-        <w:t>{-w:p presentations</w:t>
+        <w:t>{-</w:t>
+      </w:r>
+      <w:proofErr w:type="spellStart"/>
+      <w:proofErr w:type="gramStart"/>
+      <w:r>
+        <w:t>w:p</w:t>
+      </w:r>
+      <w:proofErr w:type="spellEnd"/>
+      <w:proofErr w:type="gramEnd"/>
+      <w:r>
+        <w:t xml:space="preserve"> presentations</w:t>
       </w:r>
       <w:r>
         <w:t>}{label}{</w:t>
@@ -992,32 +1838,86 @@
         <w:rPr>
           <w:b/>
         </w:rPr>
-        <w:t>{servicesToProfessionLabel}</w:t>
-      </w:r>
-    </w:p>
-    <w:p>
-      <w:r>
-        <w:t>{-w:p service</w:t>
+        <w:t>{</w:t>
+      </w:r>
+      <w:proofErr w:type="spellStart"/>
+      <w:r>
+        <w:rPr>
+          <w:b/>
+        </w:rPr>
+        <w:t>servicesToProfessionLabel</w:t>
+      </w:r>
+      <w:proofErr w:type="spellEnd"/>
+      <w:r>
+        <w:rPr>
+          <w:b/>
+        </w:rPr>
+        <w:t>}</w:t>
+      </w:r>
+    </w:p>
+    <w:p>
+      <w:r>
+        <w:t>{-</w:t>
+      </w:r>
+      <w:proofErr w:type="spellStart"/>
+      <w:proofErr w:type="gramStart"/>
+      <w:r>
+        <w:t>w:p</w:t>
+      </w:r>
+      <w:proofErr w:type="spellEnd"/>
+      <w:proofErr w:type="gramEnd"/>
+      <w:r>
+        <w:t xml:space="preserve"> </w:t>
+      </w:r>
+      <w:proofErr w:type="spellStart"/>
+      <w:r>
+        <w:t>service</w:t>
       </w:r>
       <w:r>
         <w:t>s</w:t>
       </w:r>
       <w:r>
-        <w:t>ToProfession}{label}{/service</w:t>
+        <w:t>ToProfession</w:t>
+      </w:r>
+      <w:proofErr w:type="spellEnd"/>
+      <w:r>
+        <w:t>}{label}{/</w:t>
+      </w:r>
+      <w:proofErr w:type="spellStart"/>
+      <w:r>
+        <w:t>service</w:t>
       </w:r>
       <w:r>
         <w:t>s</w:t>
       </w:r>
       <w:r>
-        <w:t>ToProfession}</w:t>
-      </w:r>
-    </w:p>
-    <w:p>
-      <w:r>
-        <w:rPr>
-          <w:b/>
-        </w:rPr>
-        <w:t>{servicesToDukeLabel}</w:t>
+        <w:t>ToProfession</w:t>
+      </w:r>
+      <w:proofErr w:type="spellEnd"/>
+      <w:r>
+        <w:t>}</w:t>
+      </w:r>
+    </w:p>
+    <w:p>
+      <w:r>
+        <w:rPr>
+          <w:b/>
+        </w:rPr>
+        <w:t>{</w:t>
+      </w:r>
+      <w:proofErr w:type="spellStart"/>
+      <w:r>
+        <w:rPr>
+          <w:b/>
+        </w:rPr>
+        <w:t>servicesToDukeLabel</w:t>
+      </w:r>
+      <w:proofErr w:type="spellEnd"/>
+      <w:r>
+        <w:rPr>
+          <w:b/>
+        </w:rPr>
+        <w:t>}</w:t>
       </w:r>
       <w:r>
         <w:rPr>
@@ -1028,27 +1928,67 @@
     </w:p>
     <w:p>
       <w:r>
-        <w:t>{-w:p service</w:t>
+        <w:t>{-</w:t>
+      </w:r>
+      <w:proofErr w:type="spellStart"/>
+      <w:proofErr w:type="gramStart"/>
+      <w:r>
+        <w:t>w:p</w:t>
+      </w:r>
+      <w:proofErr w:type="spellEnd"/>
+      <w:proofErr w:type="gramEnd"/>
+      <w:r>
+        <w:t xml:space="preserve"> </w:t>
+      </w:r>
+      <w:proofErr w:type="spellStart"/>
+      <w:r>
+        <w:t>service</w:t>
       </w:r>
       <w:r>
         <w:t>s</w:t>
       </w:r>
       <w:r>
-        <w:t>ToDuke}{label}{/servic</w:t>
+        <w:t>ToDuke</w:t>
+      </w:r>
+      <w:proofErr w:type="spellEnd"/>
+      <w:r>
+        <w:t>}{label}{/</w:t>
+      </w:r>
+      <w:proofErr w:type="spellStart"/>
+      <w:r>
+        <w:t>servic</w:t>
       </w:r>
       <w:r>
         <w:t>es</w:t>
       </w:r>
       <w:r>
-        <w:t>ToDuke}</w:t>
-      </w:r>
-    </w:p>
-    <w:p>
-      <w:r>
-        <w:rPr>
-          <w:b/>
-        </w:rPr>
-        <w:t>{outreachLabel}</w:t>
+        <w:t>ToDuke</w:t>
+      </w:r>
+      <w:proofErr w:type="spellEnd"/>
+      <w:r>
+        <w:t>}</w:t>
+      </w:r>
+    </w:p>
+    <w:p>
+      <w:r>
+        <w:rPr>
+          <w:b/>
+        </w:rPr>
+        <w:t>{</w:t>
+      </w:r>
+      <w:proofErr w:type="spellStart"/>
+      <w:r>
+        <w:rPr>
+          <w:b/>
+        </w:rPr>
+        <w:t>outreachLabel</w:t>
+      </w:r>
+      <w:proofErr w:type="spellEnd"/>
+      <w:r>
+        <w:rPr>
+          <w:b/>
+        </w:rPr>
+        <w:t>}</w:t>
       </w:r>
       <w:r>
         <w:rPr>
@@ -1059,7 +1999,17 @@
     </w:p>
     <w:p>
       <w:r>
-        <w:t>{-w:p outreach}{label}{/outreach}</w:t>
+        <w:t>{-</w:t>
+      </w:r>
+      <w:proofErr w:type="spellStart"/>
+      <w:proofErr w:type="gramStart"/>
+      <w:r>
+        <w:t>w:p</w:t>
+      </w:r>
+      <w:proofErr w:type="spellEnd"/>
+      <w:proofErr w:type="gramEnd"/>
+      <w:r>
+        <w:t xml:space="preserve"> outreach}{label}{/outreach}</w:t>
       </w:r>
     </w:p>
     <w:p>
@@ -1139,7 +2089,7 @@
           <w:rPr>
             <w:noProof/>
           </w:rPr>
-          <w:t>3</w:t>
+          <w:t>2</w:t>
         </w:r>
         <w:r>
           <w:rPr>

</xml_diff>

<commit_message>
add a few styles - start looking at how to make URI dynamic (via ?query)
</commit_message>
<xml_diff>
--- a/src/templates/cv_template_filtered.docx
+++ b/src/templates/cv_template_filtered.docx
@@ -54,23 +54,8 @@
         <w:t>{</w:t>
       </w:r>
       <w:r>
-        <w:t>-</w:t>
-      </w:r>
-      <w:proofErr w:type="spellStart"/>
-      <w:proofErr w:type="gramStart"/>
-      <w:r>
-        <w:t>w:p</w:t>
-      </w:r>
-      <w:proofErr w:type="spellEnd"/>
-      <w:proofErr w:type="gramEnd"/>
-      <w:r>
-        <w:t xml:space="preserve"> name}{</w:t>
-      </w:r>
-      <w:proofErr w:type="spellStart"/>
-      <w:r>
-        <w:t>fullName</w:t>
-      </w:r>
-      <w:proofErr w:type="spellEnd"/>
+        <w:t>-w:p name}{fullName</w:t>
+      </w:r>
       <w:r>
         <w:t>}</w:t>
       </w:r>
@@ -87,22 +72,48 @@
         <w:rPr>
           <w:b/>
         </w:rPr>
+        <w:t>{primaryPositionLabel}</w:t>
+      </w:r>
+    </w:p>
+    <w:p>
+      <w:pPr>
+        <w:ind w:left="2880"/>
+      </w:pPr>
+      <w:r>
         <w:t>{</w:t>
       </w:r>
-      <w:proofErr w:type="spellStart"/>
-      <w:r>
-        <w:rPr>
-          <w:b/>
-        </w:rPr>
-        <w:t>primaryPositionLabel</w:t>
-      </w:r>
-      <w:proofErr w:type="spellEnd"/>
-      <w:r>
-        <w:rPr>
-          <w:b/>
-        </w:rPr>
+      <w:r>
+        <w:t xml:space="preserve">-w:p </w:t>
+      </w:r>
+      <w:r>
+        <w:t>primaryPosition</w:t>
+      </w:r>
+      <w:r>
         <w:t>}</w:t>
       </w:r>
+      <w:r>
+        <w:t>{label}{/primaryPosition}</w:t>
+      </w:r>
+    </w:p>
+    <w:p>
+      <w:r>
+        <w:rPr>
+          <w:b/>
+        </w:rPr>
+        <w:t>{secondaryPositionL</w:t>
+      </w:r>
+      <w:r>
+        <w:rPr>
+          <w:b/>
+        </w:rPr>
+        <w:t>abel}</w:t>
+      </w:r>
+      <w:r>
+        <w:t xml:space="preserve"> </w:t>
+      </w:r>
+      <w:r>
+        <w:tab/>
+      </w:r>
     </w:p>
     <w:p>
       <w:pPr>
@@ -112,283 +123,146 @@
         <w:t>{</w:t>
       </w:r>
       <w:r>
-        <w:t>-</w:t>
-      </w:r>
-      <w:proofErr w:type="spellStart"/>
-      <w:proofErr w:type="gramStart"/>
-      <w:r>
-        <w:t>w:p</w:t>
-      </w:r>
-      <w:proofErr w:type="spellEnd"/>
-      <w:proofErr w:type="gramEnd"/>
-      <w:r>
+        <w:t xml:space="preserve">-w:p </w:t>
+      </w:r>
+      <w:r>
+        <w:t>secondaryPosition}</w:t>
+      </w:r>
+      <w:r>
+        <w:t>{label}{/secondaryPosition}</w:t>
+      </w:r>
+    </w:p>
+    <w:p>
+      <w:pPr>
+        <w:rPr>
+          <w:b/>
+        </w:rPr>
+      </w:pPr>
+      <w:r>
+        <w:rPr>
+          <w:b/>
+        </w:rPr>
+        <w:t>Present academic rank and titles:</w:t>
+      </w:r>
+      <w:r>
+        <w:rPr>
+          <w:b/>
+        </w:rPr>
         <w:t xml:space="preserve"> </w:t>
       </w:r>
-      <w:proofErr w:type="spellStart"/>
-      <w:r>
-        <w:t>primaryPosition</w:t>
-      </w:r>
-      <w:proofErr w:type="spellEnd"/>
+    </w:p>
+    <w:p>
+      <w:pPr>
+        <w:ind w:left="2880"/>
+      </w:pPr>
+      <w:r>
+        <w:t>{title}</w:t>
+      </w:r>
+    </w:p>
+    <w:p>
+      <w:pPr>
+        <w:rPr>
+          <w:b/>
+        </w:rPr>
+      </w:pPr>
+      <w:r>
+        <w:rPr>
+          <w:b/>
+        </w:rPr>
+        <w:t>{educationsLabel}</w:t>
+      </w:r>
+      <w:r>
+        <w:rPr>
+          <w:b/>
+        </w:rPr>
+        <w:t xml:space="preserve"> </w:t>
+      </w:r>
+      <w:r>
+        <w:rPr>
+          <w:b/>
+        </w:rPr>
+        <w:tab/>
+      </w:r>
+      <w:r>
+        <w:rPr>
+          <w:b/>
+        </w:rPr>
+        <w:tab/>
+      </w:r>
+    </w:p>
+    <w:p>
+      <w:pPr>
+        <w:ind w:left="2880"/>
+      </w:pPr>
+      <w:r>
+        <w:t>{</w:t>
+      </w:r>
+      <w:r>
+        <w:t>-w:p education</w:t>
+      </w:r>
+      <w:r>
+        <w:t>s</w:t>
+      </w:r>
       <w:r>
         <w:t>}</w:t>
       </w:r>
       <w:r>
-        <w:t>{label}{/</w:t>
-      </w:r>
-      <w:proofErr w:type="spellStart"/>
-      <w:r>
-        <w:t>primaryPosition</w:t>
-      </w:r>
-      <w:proofErr w:type="spellEnd"/>
+        <w:t>{</w:t>
+      </w:r>
+      <w:r>
+        <w:t>allEducation</w:t>
+      </w:r>
+      <w:r>
+        <w:t>}{</w:t>
+      </w:r>
+      <w:r>
+        <w:t>/</w:t>
+      </w:r>
+      <w:r>
+        <w:t>education</w:t>
+      </w:r>
+      <w:r>
+        <w:t>s</w:t>
+      </w:r>
       <w:r>
         <w:t>}</w:t>
       </w:r>
     </w:p>
     <w:p>
-      <w:r>
-        <w:rPr>
-          <w:b/>
-        </w:rPr>
-        <w:t>{</w:t>
-      </w:r>
-      <w:proofErr w:type="spellStart"/>
-      <w:r>
-        <w:rPr>
-          <w:b/>
-        </w:rPr>
-        <w:t>secondaryPositionL</w:t>
-      </w:r>
-      <w:r>
-        <w:rPr>
-          <w:b/>
-        </w:rPr>
-        <w:t>abel</w:t>
-      </w:r>
-      <w:proofErr w:type="spellEnd"/>
-      <w:r>
-        <w:rPr>
-          <w:b/>
-        </w:rPr>
-        <w:t>}</w:t>
-      </w:r>
-      <w:r>
+      <w:pPr>
+        <w:ind w:left="2880"/>
+      </w:pPr>
+    </w:p>
+    <w:p>
+      <w:pPr>
+        <w:ind w:left="2880"/>
+        <w:rPr>
+          <w:b/>
+        </w:rPr>
+      </w:pPr>
+    </w:p>
+    <w:p>
+      <w:pPr>
+        <w:rPr>
+          <w:b/>
+        </w:rPr>
+      </w:pPr>
+      <w:r>
+        <w:rPr>
+          <w:b/>
+        </w:rPr>
+        <w:t>{publicationsLabel}</w:t>
+      </w:r>
+      <w:r>
+        <w:rPr>
+          <w:noProof/>
+        </w:rPr>
         <w:t xml:space="preserve"> </w:t>
       </w:r>
       <w:r>
-        <w:tab/>
-      </w:r>
-    </w:p>
-    <w:p>
-      <w:pPr>
-        <w:ind w:left="2880"/>
-      </w:pPr>
-      <w:r>
-        <w:t>{</w:t>
-      </w:r>
-      <w:r>
-        <w:t>-</w:t>
-      </w:r>
-      <w:proofErr w:type="spellStart"/>
-      <w:proofErr w:type="gramStart"/>
-      <w:r>
-        <w:t>w:p</w:t>
-      </w:r>
-      <w:proofErr w:type="spellEnd"/>
-      <w:proofErr w:type="gramEnd"/>
-      <w:r>
-        <w:t xml:space="preserve"> </w:t>
-      </w:r>
-      <w:proofErr w:type="spellStart"/>
-      <w:r>
-        <w:t>secondaryPosition</w:t>
-      </w:r>
-      <w:proofErr w:type="spellEnd"/>
-      <w:r>
-        <w:t>}</w:t>
-      </w:r>
-      <w:r>
-        <w:t>{label}{/</w:t>
-      </w:r>
-      <w:proofErr w:type="spellStart"/>
-      <w:r>
-        <w:t>secondaryPosition</w:t>
-      </w:r>
-      <w:proofErr w:type="spellEnd"/>
-      <w:r>
-        <w:t>}</w:t>
-      </w:r>
-    </w:p>
-    <w:p>
-      <w:pPr>
-        <w:rPr>
-          <w:b/>
-        </w:rPr>
-      </w:pPr>
-      <w:r>
-        <w:rPr>
-          <w:b/>
-        </w:rPr>
-        <w:t>Present academic rank and titles:</w:t>
-      </w:r>
-      <w:r>
-        <w:rPr>
-          <w:b/>
-        </w:rPr>
-        <w:t xml:space="preserve"> </w:t>
-      </w:r>
-    </w:p>
-    <w:p>
-      <w:pPr>
-        <w:ind w:left="2880"/>
-      </w:pPr>
-      <w:r>
-        <w:t>{title}</w:t>
-      </w:r>
-    </w:p>
-    <w:p>
-      <w:pPr>
-        <w:rPr>
-          <w:b/>
-        </w:rPr>
-      </w:pPr>
-      <w:r>
-        <w:rPr>
-          <w:b/>
-        </w:rPr>
-        <w:t>{</w:t>
-      </w:r>
-      <w:proofErr w:type="spellStart"/>
-      <w:r>
-        <w:rPr>
-          <w:b/>
-        </w:rPr>
-        <w:t>educationsLabel</w:t>
-      </w:r>
-      <w:proofErr w:type="spellEnd"/>
-      <w:r>
-        <w:rPr>
-          <w:b/>
-        </w:rPr>
-        <w:t>}</w:t>
-      </w:r>
-      <w:r>
-        <w:rPr>
-          <w:b/>
-        </w:rPr>
-        <w:t xml:space="preserve"> </w:t>
-      </w:r>
-      <w:r>
-        <w:rPr>
-          <w:b/>
-        </w:rPr>
-        <w:tab/>
-      </w:r>
-      <w:r>
-        <w:rPr>
-          <w:b/>
-        </w:rPr>
-        <w:tab/>
-      </w:r>
-    </w:p>
-    <w:p>
-      <w:pPr>
-        <w:ind w:left="2880"/>
-      </w:pPr>
-      <w:r>
-        <w:t>{</w:t>
-      </w:r>
-      <w:r>
-        <w:t>-</w:t>
-      </w:r>
-      <w:proofErr w:type="spellStart"/>
-      <w:proofErr w:type="gramStart"/>
-      <w:r>
-        <w:t>w:p</w:t>
-      </w:r>
-      <w:proofErr w:type="spellEnd"/>
-      <w:proofErr w:type="gramEnd"/>
-      <w:r>
-        <w:t xml:space="preserve"> education</w:t>
-      </w:r>
-      <w:r>
-        <w:t>s</w:t>
-      </w:r>
-      <w:r>
-        <w:t>}</w:t>
-      </w:r>
-      <w:r>
-        <w:t>{</w:t>
-      </w:r>
-      <w:proofErr w:type="spellStart"/>
-      <w:r>
-        <w:t>allEducation</w:t>
-      </w:r>
-      <w:proofErr w:type="spellEnd"/>
-      <w:r>
-        <w:t>}{</w:t>
-      </w:r>
-      <w:r>
-        <w:t>/</w:t>
-      </w:r>
-      <w:r>
-        <w:t>education</w:t>
-      </w:r>
-      <w:r>
-        <w:t>s</w:t>
-      </w:r>
-      <w:r>
-        <w:t>}</w:t>
-      </w:r>
-    </w:p>
-    <w:p>
-      <w:pPr>
-        <w:ind w:left="2880"/>
-      </w:pPr>
-    </w:p>
-    <w:p>
-      <w:pPr>
-        <w:ind w:left="2880"/>
-        <w:rPr>
-          <w:b/>
-        </w:rPr>
-      </w:pPr>
-    </w:p>
-    <w:p>
-      <w:pPr>
-        <w:rPr>
-          <w:b/>
-        </w:rPr>
-      </w:pPr>
-      <w:r>
-        <w:rPr>
-          <w:b/>
-        </w:rPr>
-        <w:t>{</w:t>
-      </w:r>
-      <w:proofErr w:type="spellStart"/>
-      <w:r>
-        <w:rPr>
-          <w:b/>
-        </w:rPr>
-        <w:t>publicationsLabel</w:t>
-      </w:r>
-      <w:proofErr w:type="spellEnd"/>
-      <w:r>
-        <w:rPr>
-          <w:b/>
-        </w:rPr>
-        <w:t>}</w:t>
-      </w:r>
-      <w:r>
         <w:rPr>
           <w:noProof/>
         </w:rPr>
-        <w:t xml:space="preserve"> </w:t>
-      </w:r>
-      <w:r>
-        <w:rPr>
-          <w:noProof/>
-        </w:rPr>
         <w:br/>
       </w:r>
     </w:p>
@@ -403,6 +277,19 @@
           <w:b/>
         </w:rPr>
         <w:t>{pubs}</w:t>
+      </w:r>
+    </w:p>
+    <w:p>
+      <w:pPr>
+        <w:rPr>
+          <w:b/>
+        </w:rPr>
+      </w:pPr>
+      <w:r>
+        <w:rPr>
+          <w:b/>
+        </w:rPr>
+        <w:t>{pubs.length}</w:t>
       </w:r>
       <w:bookmarkStart w:id="0" w:name="_GoBack"/>
       <w:bookmarkEnd w:id="0"/>
@@ -419,8 +306,12 @@
         </w:rPr>
         <w:t>{</w:t>
       </w:r>
-      <w:proofErr w:type="spellStart"/>
-      <w:proofErr w:type="gramStart"/>
+      <w:r>
+        <w:rPr>
+          <w:b/>
+        </w:rPr>
+        <w:t>cv.</w:t>
+      </w:r>
       <w:r>
         <w:rPr>
           <w:b/>
@@ -433,8 +324,6 @@
         </w:rPr>
         <w:t>.length</w:t>
       </w:r>
-      <w:proofErr w:type="spellEnd"/>
-      <w:proofErr w:type="gramEnd"/>
       <w:r>
         <w:rPr>
           <w:b/>
@@ -451,28 +340,53 @@
     </w:p>
     <w:p>
       <w:r>
-        <w:t>{-</w:t>
-      </w:r>
-      <w:proofErr w:type="spellStart"/>
-      <w:proofErr w:type="gramStart"/>
-      <w:r>
-        <w:t>w:p</w:t>
-      </w:r>
-      <w:proofErr w:type="spellEnd"/>
-      <w:proofErr w:type="gramEnd"/>
-      <w:r>
-        <w:t xml:space="preserve"> name}{</w:t>
-      </w:r>
-      <w:proofErr w:type="spellStart"/>
-      <w:r>
-        <w:t>fullName</w:t>
-      </w:r>
-      <w:r>
-        <w:t>|upper</w:t>
-      </w:r>
-      <w:proofErr w:type="spellEnd"/>
-      <w:r>
-        <w:t>}{/name}</w:t>
+        <w:t>{-w:p name}{fullName|upper}{/name}</w:t>
+      </w:r>
+    </w:p>
+    <w:p>
+      <w:pPr>
+        <w:rPr>
+          <w:b/>
+        </w:rPr>
+      </w:pPr>
+    </w:p>
+    <w:p>
+      <w:pPr>
+        <w:rPr>
+          <w:b/>
+        </w:rPr>
+      </w:pPr>
+      <w:r>
+        <w:rPr>
+          <w:b/>
+        </w:rPr>
+        <w:t>{#hasPubs}</w:t>
+      </w:r>
+    </w:p>
+    <w:p>
+      <w:pPr>
+        <w:rPr>
+          <w:b/>
+        </w:rPr>
+      </w:pPr>
+      <w:r>
+        <w:rPr>
+          <w:b/>
+        </w:rPr>
+        <w:t>HELLO!</w:t>
+      </w:r>
+    </w:p>
+    <w:p>
+      <w:pPr>
+        <w:rPr>
+          <w:b/>
+        </w:rPr>
+      </w:pPr>
+      <w:r>
+        <w:rPr>
+          <w:b/>
+        </w:rPr>
+        <w:t>{/hasPubs}</w:t>
       </w:r>
     </w:p>
     <w:p>
@@ -494,14 +408,24 @@
         </w:rPr>
         <w:t>{#</w:t>
       </w:r>
-      <w:proofErr w:type="spellStart"/>
-      <w:r>
-        <w:rPr>
-          <w:b/>
-        </w:rPr>
-        <w:t>hasPubs</w:t>
-      </w:r>
-      <w:proofErr w:type="spellEnd"/>
+      <w:r>
+        <w:rPr>
+          <w:b/>
+        </w:rPr>
+        <w:t>pubs.</w:t>
+      </w:r>
+      <w:r>
+        <w:rPr>
+          <w:b/>
+        </w:rPr>
+        <w:t xml:space="preserve">length &gt; </w:t>
+      </w:r>
+      <w:r>
+        <w:rPr>
+          <w:b/>
+        </w:rPr>
+        <w:t>0</w:t>
+      </w:r>
       <w:r>
         <w:rPr>
           <w:b/>
@@ -519,100 +443,6 @@
         <w:rPr>
           <w:b/>
         </w:rPr>
-        <w:t>HELLO!</w:t>
-      </w:r>
-    </w:p>
-    <w:p>
-      <w:pPr>
-        <w:rPr>
-          <w:b/>
-        </w:rPr>
-      </w:pPr>
-      <w:r>
-        <w:rPr>
-          <w:b/>
-        </w:rPr>
-        <w:t>{/</w:t>
-      </w:r>
-      <w:proofErr w:type="spellStart"/>
-      <w:r>
-        <w:rPr>
-          <w:b/>
-        </w:rPr>
-        <w:t>hasPubs</w:t>
-      </w:r>
-      <w:proofErr w:type="spellEnd"/>
-      <w:r>
-        <w:rPr>
-          <w:b/>
-        </w:rPr>
-        <w:t>}</w:t>
-      </w:r>
-    </w:p>
-    <w:p>
-      <w:pPr>
-        <w:rPr>
-          <w:b/>
-        </w:rPr>
-      </w:pPr>
-    </w:p>
-    <w:p>
-      <w:pPr>
-        <w:rPr>
-          <w:b/>
-        </w:rPr>
-      </w:pPr>
-      <w:r>
-        <w:rPr>
-          <w:b/>
-        </w:rPr>
-        <w:t>{#</w:t>
-      </w:r>
-      <w:proofErr w:type="spellStart"/>
-      <w:proofErr w:type="gramStart"/>
-      <w:r>
-        <w:rPr>
-          <w:b/>
-        </w:rPr>
-        <w:t>pubs.</w:t>
-      </w:r>
-      <w:r>
-        <w:rPr>
-          <w:b/>
-        </w:rPr>
-        <w:t>length</w:t>
-      </w:r>
-      <w:proofErr w:type="spellEnd"/>
-      <w:proofErr w:type="gramEnd"/>
-      <w:r>
-        <w:rPr>
-          <w:b/>
-        </w:rPr>
-        <w:t xml:space="preserve"> &gt; </w:t>
-      </w:r>
-      <w:r>
-        <w:rPr>
-          <w:b/>
-        </w:rPr>
-        <w:t>0</w:t>
-      </w:r>
-      <w:r>
-        <w:rPr>
-          <w:b/>
-        </w:rPr>
-        <w:t>}</w:t>
-      </w:r>
-    </w:p>
-    <w:p>
-      <w:pPr>
-        <w:rPr>
-          <w:b/>
-        </w:rPr>
-      </w:pPr>
-      <w:r>
-        <w:rPr>
-          <w:b/>
-        </w:rPr>
         <w:t xml:space="preserve">  There are many publications!!!!</w:t>
       </w:r>
     </w:p>
@@ -644,21 +474,7 @@
         <w:rPr>
           <w:b/>
         </w:rPr>
-        <w:t>{</w:t>
-      </w:r>
-      <w:proofErr w:type="spellStart"/>
-      <w:r>
-        <w:rPr>
-          <w:b/>
-        </w:rPr>
-        <w:t>academicArticlesLabel</w:t>
-      </w:r>
-      <w:proofErr w:type="spellEnd"/>
-      <w:r>
-        <w:rPr>
-          <w:b/>
-        </w:rPr>
-        <w:t>}</w:t>
+        <w:t>{academicArticlesLabel}</w:t>
       </w:r>
     </w:p>
     <w:p>
@@ -671,33 +487,7 @@
         <w:contextualSpacing w:val="0"/>
       </w:pPr>
       <w:r>
-        <w:t>{-</w:t>
-      </w:r>
-      <w:proofErr w:type="spellStart"/>
-      <w:proofErr w:type="gramStart"/>
-      <w:r>
-        <w:t>w:p</w:t>
-      </w:r>
-      <w:proofErr w:type="spellEnd"/>
-      <w:proofErr w:type="gramEnd"/>
-      <w:r>
-        <w:t xml:space="preserve"> </w:t>
-      </w:r>
-      <w:proofErr w:type="spellStart"/>
-      <w:r>
-        <w:t>academicArticles</w:t>
-      </w:r>
-      <w:proofErr w:type="spellEnd"/>
-      <w:r>
-        <w:t>}{citation}{/</w:t>
-      </w:r>
-      <w:proofErr w:type="spellStart"/>
-      <w:r>
-        <w:t>academicArticles</w:t>
-      </w:r>
-      <w:proofErr w:type="spellEnd"/>
-      <w:r>
-        <w:t>}</w:t>
+        <w:t>{-w:p academicArticles}{citation}{/academicArticles}</w:t>
       </w:r>
     </w:p>
     <w:p>
@@ -713,19 +503,11 @@
         </w:rPr>
         <w:t>{</w:t>
       </w:r>
-      <w:proofErr w:type="spellStart"/>
-      <w:r>
-        <w:rPr>
-          <w:b/>
-        </w:rPr>
-        <w:t>booksLabel</w:t>
-      </w:r>
-      <w:proofErr w:type="spellEnd"/>
-      <w:r>
-        <w:rPr>
-          <w:b/>
-        </w:rPr>
-        <w:t>}</w:t>
+      <w:r>
+        <w:rPr>
+          <w:b/>
+        </w:rPr>
+        <w:t>booksLabel}</w:t>
       </w:r>
     </w:p>
     <w:p>
@@ -738,17 +520,7 @@
         <w:contextualSpacing w:val="0"/>
       </w:pPr>
       <w:r>
-        <w:t>{-</w:t>
-      </w:r>
-      <w:proofErr w:type="spellStart"/>
-      <w:proofErr w:type="gramStart"/>
-      <w:r>
-        <w:t>w:p</w:t>
-      </w:r>
-      <w:proofErr w:type="spellEnd"/>
-      <w:proofErr w:type="gramEnd"/>
-      <w:r>
-        <w:t xml:space="preserve"> books}{citation}{/books}</w:t>
+        <w:t>{-w:p books}{citation}{/books}</w:t>
       </w:r>
     </w:p>
     <w:p>
@@ -766,21 +538,7 @@
         <w:rPr>
           <w:b/>
         </w:rPr>
-        <w:t>{</w:t>
-      </w:r>
-      <w:proofErr w:type="spellStart"/>
-      <w:r>
-        <w:rPr>
-          <w:b/>
-        </w:rPr>
-        <w:t>bookReviewsLabel</w:t>
-      </w:r>
-      <w:proofErr w:type="spellEnd"/>
-      <w:r>
-        <w:rPr>
-          <w:b/>
-        </w:rPr>
-        <w:t>}</w:t>
+        <w:t>{bookReviewsLabel}</w:t>
       </w:r>
     </w:p>
     <w:p>
@@ -792,33 +550,7 @@
         </w:numPr>
       </w:pPr>
       <w:r>
-        <w:t>{-</w:t>
-      </w:r>
-      <w:proofErr w:type="spellStart"/>
-      <w:proofErr w:type="gramStart"/>
-      <w:r>
-        <w:t>w:p</w:t>
-      </w:r>
-      <w:proofErr w:type="spellEnd"/>
-      <w:proofErr w:type="gramEnd"/>
-      <w:r>
-        <w:t xml:space="preserve"> </w:t>
-      </w:r>
-      <w:proofErr w:type="spellStart"/>
-      <w:r>
-        <w:t>bookReviews</w:t>
-      </w:r>
-      <w:proofErr w:type="spellEnd"/>
-      <w:r>
-        <w:t>}{citation}{/</w:t>
-      </w:r>
-      <w:proofErr w:type="spellStart"/>
-      <w:r>
-        <w:t>bookReviews</w:t>
-      </w:r>
-      <w:proofErr w:type="spellEnd"/>
-      <w:r>
-        <w:t>}</w:t>
+        <w:t>{-w:p bookReviews}{citation}{/bookReviews}</w:t>
       </w:r>
     </w:p>
     <w:p>
@@ -838,21 +570,7 @@
           <w:b/>
         </w:rPr>
         <w:tab/>
-        <w:t>{</w:t>
-      </w:r>
-      <w:proofErr w:type="spellStart"/>
-      <w:r>
-        <w:rPr>
-          <w:b/>
-        </w:rPr>
-        <w:t>bookSectionsLabel</w:t>
-      </w:r>
-      <w:proofErr w:type="spellEnd"/>
-      <w:r>
-        <w:rPr>
-          <w:b/>
-        </w:rPr>
-        <w:t>}</w:t>
+        <w:t>{bookSectionsLabel}</w:t>
       </w:r>
     </w:p>
     <w:p>
@@ -865,33 +583,7 @@
         <w:contextualSpacing w:val="0"/>
       </w:pPr>
       <w:r>
-        <w:t>{-</w:t>
-      </w:r>
-      <w:proofErr w:type="spellStart"/>
-      <w:proofErr w:type="gramStart"/>
-      <w:r>
-        <w:t>w:p</w:t>
-      </w:r>
-      <w:proofErr w:type="spellEnd"/>
-      <w:proofErr w:type="gramEnd"/>
-      <w:r>
-        <w:t xml:space="preserve"> </w:t>
-      </w:r>
-      <w:proofErr w:type="spellStart"/>
-      <w:r>
-        <w:t>bookSections</w:t>
-      </w:r>
-      <w:proofErr w:type="spellEnd"/>
-      <w:r>
-        <w:t>}{citation}{/</w:t>
-      </w:r>
-      <w:proofErr w:type="spellStart"/>
-      <w:r>
-        <w:t>bookSections</w:t>
-      </w:r>
-      <w:proofErr w:type="spellEnd"/>
-      <w:r>
-        <w:t>}</w:t>
+        <w:t>{-w:p bookSections}{citation}{/bookSections}</w:t>
       </w:r>
     </w:p>
     <w:p>
@@ -905,21 +597,8 @@
         <w:rPr>
           <w:b/>
         </w:rPr>
-        <w:t>{</w:t>
-      </w:r>
-      <w:proofErr w:type="spellStart"/>
-      <w:r>
-        <w:rPr>
-          <w:b/>
-        </w:rPr>
-        <w:t>bookSeriesLabel</w:t>
-      </w:r>
-      <w:proofErr w:type="spellEnd"/>
-      <w:r>
-        <w:rPr>
-          <w:b/>
-        </w:rPr>
-        <w:t>}</w:t>
+        <w:lastRenderedPageBreak/>
+        <w:t>{bookSeriesLabel}</w:t>
       </w:r>
     </w:p>
     <w:p>
@@ -932,34 +611,7 @@
         <w:contextualSpacing w:val="0"/>
       </w:pPr>
       <w:r>
-        <w:lastRenderedPageBreak/>
-        <w:t>{-</w:t>
-      </w:r>
-      <w:proofErr w:type="spellStart"/>
-      <w:proofErr w:type="gramStart"/>
-      <w:r>
-        <w:t>w:p</w:t>
-      </w:r>
-      <w:proofErr w:type="spellEnd"/>
-      <w:proofErr w:type="gramEnd"/>
-      <w:r>
-        <w:t xml:space="preserve"> </w:t>
-      </w:r>
-      <w:proofErr w:type="spellStart"/>
-      <w:r>
-        <w:t>bookSeries</w:t>
-      </w:r>
-      <w:proofErr w:type="spellEnd"/>
-      <w:r>
-        <w:t>}{citation}{/</w:t>
-      </w:r>
-      <w:proofErr w:type="spellStart"/>
-      <w:r>
-        <w:t>bookSeries</w:t>
-      </w:r>
-      <w:proofErr w:type="spellEnd"/>
-      <w:r>
-        <w:t>}</w:t>
+        <w:t>{-w:p bookSeries}{citation}{/bookSeries}</w:t>
       </w:r>
     </w:p>
     <w:p>
@@ -973,21 +625,7 @@
         <w:rPr>
           <w:b/>
         </w:rPr>
-        <w:t>{</w:t>
-      </w:r>
-      <w:proofErr w:type="spellStart"/>
-      <w:r>
-        <w:rPr>
-          <w:b/>
-        </w:rPr>
-        <w:t>conferencePapersLabel</w:t>
-      </w:r>
-      <w:proofErr w:type="spellEnd"/>
-      <w:r>
-        <w:rPr>
-          <w:b/>
-        </w:rPr>
-        <w:t>}</w:t>
+        <w:t>{conferencePapersLabel}</w:t>
       </w:r>
     </w:p>
     <w:p>
@@ -1000,33 +638,7 @@
         <w:contextualSpacing w:val="0"/>
       </w:pPr>
       <w:r>
-        <w:t>{-</w:t>
-      </w:r>
-      <w:proofErr w:type="spellStart"/>
-      <w:proofErr w:type="gramStart"/>
-      <w:r>
-        <w:t>w:p</w:t>
-      </w:r>
-      <w:proofErr w:type="spellEnd"/>
-      <w:proofErr w:type="gramEnd"/>
-      <w:r>
-        <w:t xml:space="preserve"> </w:t>
-      </w:r>
-      <w:proofErr w:type="spellStart"/>
-      <w:r>
-        <w:t>conferencePapers</w:t>
-      </w:r>
-      <w:proofErr w:type="spellEnd"/>
-      <w:r>
-        <w:t>}{citation}{/</w:t>
-      </w:r>
-      <w:proofErr w:type="spellStart"/>
-      <w:r>
-        <w:t>conferencePapers</w:t>
-      </w:r>
-      <w:proofErr w:type="spellEnd"/>
-      <w:r>
-        <w:t>}</w:t>
+        <w:t>{-w:p conferencePapers}{citation}{/conferencePapers}</w:t>
       </w:r>
     </w:p>
     <w:p>
@@ -1040,21 +652,7 @@
         <w:rPr>
           <w:b/>
         </w:rPr>
-        <w:t>{</w:t>
-      </w:r>
-      <w:proofErr w:type="spellStart"/>
-      <w:r>
-        <w:rPr>
-          <w:b/>
-        </w:rPr>
-        <w:t>datasetsLabel</w:t>
-      </w:r>
-      <w:proofErr w:type="spellEnd"/>
-      <w:r>
-        <w:rPr>
-          <w:b/>
-        </w:rPr>
-        <w:t>}</w:t>
+        <w:t>{datasetsLabel}</w:t>
       </w:r>
     </w:p>
     <w:p>
@@ -1067,17 +665,7 @@
         <w:contextualSpacing w:val="0"/>
       </w:pPr>
       <w:r>
-        <w:t>{-</w:t>
-      </w:r>
-      <w:proofErr w:type="spellStart"/>
-      <w:proofErr w:type="gramStart"/>
-      <w:r>
-        <w:t>w:p</w:t>
-      </w:r>
-      <w:proofErr w:type="spellEnd"/>
-      <w:proofErr w:type="gramEnd"/>
-      <w:r>
-        <w:t xml:space="preserve"> datasets}{citation}{/datasets}</w:t>
+        <w:t>{-w:p datasets}{citation}{/datasets}</w:t>
       </w:r>
     </w:p>
     <w:p>
@@ -1091,21 +679,7 @@
         <w:rPr>
           <w:b/>
         </w:rPr>
-        <w:t>{</w:t>
-      </w:r>
-      <w:proofErr w:type="spellStart"/>
-      <w:r>
-        <w:rPr>
-          <w:b/>
-        </w:rPr>
-        <w:t>digitalPublicationsLabel</w:t>
-      </w:r>
-      <w:proofErr w:type="spellEnd"/>
-      <w:r>
-        <w:rPr>
-          <w:b/>
-        </w:rPr>
-        <w:t>}</w:t>
+        <w:t>{digitalPublicationsLabel}</w:t>
       </w:r>
     </w:p>
     <w:p>
@@ -1118,33 +692,7 @@
         <w:contextualSpacing w:val="0"/>
       </w:pPr>
       <w:r>
-        <w:t>{-</w:t>
-      </w:r>
-      <w:proofErr w:type="spellStart"/>
-      <w:proofErr w:type="gramStart"/>
-      <w:r>
-        <w:t>w:p</w:t>
-      </w:r>
-      <w:proofErr w:type="spellEnd"/>
-      <w:proofErr w:type="gramEnd"/>
-      <w:r>
-        <w:t xml:space="preserve"> </w:t>
-      </w:r>
-      <w:proofErr w:type="spellStart"/>
-      <w:r>
-        <w:t>digitalPublications</w:t>
-      </w:r>
-      <w:proofErr w:type="spellEnd"/>
-      <w:r>
-        <w:t>}{citation}{/</w:t>
-      </w:r>
-      <w:proofErr w:type="spellStart"/>
-      <w:r>
-        <w:t>digitalPublications</w:t>
-      </w:r>
-      <w:proofErr w:type="spellEnd"/>
-      <w:r>
-        <w:t>}</w:t>
+        <w:t>{-w:p digitalPublications}{citation}{/digitalPublications}</w:t>
       </w:r>
     </w:p>
     <w:p>
@@ -1158,21 +706,7 @@
         <w:rPr>
           <w:b/>
         </w:rPr>
-        <w:t>{</w:t>
-      </w:r>
-      <w:proofErr w:type="spellStart"/>
-      <w:r>
-        <w:rPr>
-          <w:b/>
-        </w:rPr>
-        <w:t>journalIssuesLabel</w:t>
-      </w:r>
-      <w:proofErr w:type="spellEnd"/>
-      <w:r>
-        <w:rPr>
-          <w:b/>
-        </w:rPr>
-        <w:t>}</w:t>
+        <w:t>{journalIssuesLabel}</w:t>
       </w:r>
     </w:p>
     <w:p>
@@ -1185,33 +719,7 @@
         <w:contextualSpacing w:val="0"/>
       </w:pPr>
       <w:r>
-        <w:t>{-</w:t>
-      </w:r>
-      <w:proofErr w:type="spellStart"/>
-      <w:proofErr w:type="gramStart"/>
-      <w:r>
-        <w:t>w:p</w:t>
-      </w:r>
-      <w:proofErr w:type="spellEnd"/>
-      <w:proofErr w:type="gramEnd"/>
-      <w:r>
-        <w:t xml:space="preserve"> </w:t>
-      </w:r>
-      <w:proofErr w:type="spellStart"/>
-      <w:r>
-        <w:t>journalIssues</w:t>
-      </w:r>
-      <w:proofErr w:type="spellEnd"/>
-      <w:r>
-        <w:t>}{citation}{/</w:t>
-      </w:r>
-      <w:proofErr w:type="spellStart"/>
-      <w:r>
-        <w:t>journalIssues</w:t>
-      </w:r>
-      <w:proofErr w:type="spellEnd"/>
-      <w:r>
-        <w:t>}</w:t>
+        <w:t>{-w:p journalIssues}{citation}{/journalIssues}</w:t>
       </w:r>
     </w:p>
     <w:p>
@@ -1225,21 +733,7 @@
         <w:rPr>
           <w:b/>
         </w:rPr>
-        <w:t>{</w:t>
-      </w:r>
-      <w:proofErr w:type="spellStart"/>
-      <w:r>
-        <w:rPr>
-          <w:b/>
-        </w:rPr>
-        <w:t>reportsLabel</w:t>
-      </w:r>
-      <w:proofErr w:type="spellEnd"/>
-      <w:r>
-        <w:rPr>
-          <w:b/>
-        </w:rPr>
-        <w:t>}</w:t>
+        <w:t>{reportsLabel}</w:t>
       </w:r>
     </w:p>
     <w:p>
@@ -1252,17 +746,7 @@
         <w:contextualSpacing w:val="0"/>
       </w:pPr>
       <w:r>
-        <w:t>{-</w:t>
-      </w:r>
-      <w:proofErr w:type="spellStart"/>
-      <w:proofErr w:type="gramStart"/>
-      <w:r>
-        <w:t>w:p</w:t>
-      </w:r>
-      <w:proofErr w:type="spellEnd"/>
-      <w:proofErr w:type="gramEnd"/>
-      <w:r>
-        <w:t xml:space="preserve"> reports}{citation}{/reports}</w:t>
+        <w:t>{-w:p reports}{citation}{/reports}</w:t>
       </w:r>
     </w:p>
     <w:p>
@@ -1276,21 +760,7 @@
         <w:rPr>
           <w:b/>
         </w:rPr>
-        <w:t>{</w:t>
-      </w:r>
-      <w:proofErr w:type="spellStart"/>
-      <w:r>
-        <w:rPr>
-          <w:b/>
-        </w:rPr>
-        <w:t>scholarlyEditionsLabel</w:t>
-      </w:r>
-      <w:proofErr w:type="spellEnd"/>
-      <w:r>
-        <w:rPr>
-          <w:b/>
-        </w:rPr>
-        <w:t>}</w:t>
+        <w:t>{scholarlyEditionsLabel}</w:t>
       </w:r>
     </w:p>
     <w:p>
@@ -1303,33 +773,7 @@
         <w:contextualSpacing w:val="0"/>
       </w:pPr>
       <w:r>
-        <w:t>{-</w:t>
-      </w:r>
-      <w:proofErr w:type="spellStart"/>
-      <w:proofErr w:type="gramStart"/>
-      <w:r>
-        <w:t>w:p</w:t>
-      </w:r>
-      <w:proofErr w:type="spellEnd"/>
-      <w:proofErr w:type="gramEnd"/>
-      <w:r>
-        <w:t xml:space="preserve"> </w:t>
-      </w:r>
-      <w:proofErr w:type="spellStart"/>
-      <w:r>
-        <w:t>scholarlyEditions</w:t>
-      </w:r>
-      <w:proofErr w:type="spellEnd"/>
-      <w:r>
-        <w:t>}{citation}{/</w:t>
-      </w:r>
-      <w:proofErr w:type="spellStart"/>
-      <w:r>
-        <w:t>scholarlyEditions</w:t>
-      </w:r>
-      <w:proofErr w:type="spellEnd"/>
-      <w:r>
-        <w:t>}</w:t>
+        <w:t>{-w:p scholarlyEditions}{citation}{/scholarlyEditions}</w:t>
       </w:r>
     </w:p>
     <w:p>
@@ -1347,21 +791,7 @@
         <w:rPr>
           <w:b/>
         </w:rPr>
-        <w:t>{</w:t>
-      </w:r>
-      <w:proofErr w:type="spellStart"/>
-      <w:r>
-        <w:rPr>
-          <w:b/>
-        </w:rPr>
-        <w:t>thesesLabel</w:t>
-      </w:r>
-      <w:proofErr w:type="spellEnd"/>
-      <w:r>
-        <w:rPr>
-          <w:b/>
-        </w:rPr>
-        <w:t>}</w:t>
+        <w:t>{thesesLabel}</w:t>
       </w:r>
     </w:p>
     <w:p>
@@ -1374,17 +804,7 @@
         <w:contextualSpacing w:val="0"/>
       </w:pPr>
       <w:r>
-        <w:t>{-</w:t>
-      </w:r>
-      <w:proofErr w:type="spellStart"/>
-      <w:proofErr w:type="gramStart"/>
-      <w:r>
-        <w:t>w:p</w:t>
-      </w:r>
-      <w:proofErr w:type="spellEnd"/>
-      <w:proofErr w:type="gramEnd"/>
-      <w:r>
-        <w:t xml:space="preserve"> theses}{citation}{/theses}</w:t>
+        <w:t>{-w:p theses}{citation}{/theses}</w:t>
       </w:r>
     </w:p>
     <w:p>
@@ -1398,21 +818,7 @@
         <w:rPr>
           <w:b/>
         </w:rPr>
-        <w:t>{</w:t>
-      </w:r>
-      <w:proofErr w:type="spellStart"/>
-      <w:r>
-        <w:rPr>
-          <w:b/>
-        </w:rPr>
-        <w:t>otherArticlesLabel</w:t>
-      </w:r>
-      <w:proofErr w:type="spellEnd"/>
-      <w:r>
-        <w:rPr>
-          <w:b/>
-        </w:rPr>
-        <w:t>}</w:t>
+        <w:t>{otherArticlesLabel}</w:t>
       </w:r>
     </w:p>
     <w:p>
@@ -1425,33 +831,7 @@
         <w:contextualSpacing w:val="0"/>
       </w:pPr>
       <w:r>
-        <w:t>{-</w:t>
-      </w:r>
-      <w:proofErr w:type="spellStart"/>
-      <w:proofErr w:type="gramStart"/>
-      <w:r>
-        <w:t>w:p</w:t>
-      </w:r>
-      <w:proofErr w:type="spellEnd"/>
-      <w:proofErr w:type="gramEnd"/>
-      <w:r>
-        <w:t xml:space="preserve"> </w:t>
-      </w:r>
-      <w:proofErr w:type="spellStart"/>
-      <w:r>
-        <w:t>otherArticles</w:t>
-      </w:r>
-      <w:proofErr w:type="spellEnd"/>
-      <w:r>
-        <w:t>}{citation}{/</w:t>
-      </w:r>
-      <w:proofErr w:type="spellStart"/>
-      <w:r>
-        <w:t>otherArticles</w:t>
-      </w:r>
-      <w:proofErr w:type="spellEnd"/>
-      <w:r>
-        <w:t>}</w:t>
+        <w:t>{-w:p otherArticles}{citation}{/otherArticles}</w:t>
       </w:r>
     </w:p>
     <w:p>
@@ -1466,21 +846,7 @@
         <w:rPr>
           <w:b/>
         </w:rPr>
-        <w:t>{</w:t>
-      </w:r>
-      <w:proofErr w:type="spellStart"/>
-      <w:r>
-        <w:rPr>
-          <w:b/>
-        </w:rPr>
-        <w:t>softwareLabel</w:t>
-      </w:r>
-      <w:proofErr w:type="spellEnd"/>
-      <w:r>
-        <w:rPr>
-          <w:b/>
-        </w:rPr>
-        <w:t>}</w:t>
+        <w:t>{softwareLabel}</w:t>
       </w:r>
     </w:p>
     <w:p>
@@ -1492,17 +858,7 @@
         </w:numPr>
       </w:pPr>
       <w:r>
-        <w:t>{-</w:t>
-      </w:r>
-      <w:proofErr w:type="spellStart"/>
-      <w:proofErr w:type="gramStart"/>
-      <w:r>
-        <w:t>w:p</w:t>
-      </w:r>
-      <w:proofErr w:type="spellEnd"/>
-      <w:proofErr w:type="gramEnd"/>
-      <w:r>
-        <w:t xml:space="preserve"> software}{citation}{/software}</w:t>
+        <w:t>{-w:p software}{citation}{/software}</w:t>
       </w:r>
     </w:p>
     <w:p>
@@ -1519,21 +875,7 @@
         <w:rPr>
           <w:b/>
         </w:rPr>
-        <w:t>{</w:t>
-      </w:r>
-      <w:proofErr w:type="spellStart"/>
-      <w:r>
-        <w:rPr>
-          <w:b/>
-        </w:rPr>
-        <w:t>teachingLabel</w:t>
-      </w:r>
-      <w:proofErr w:type="spellEnd"/>
-      <w:r>
-        <w:rPr>
-          <w:b/>
-        </w:rPr>
-        <w:t>}</w:t>
+        <w:t>{teachingLabel}</w:t>
       </w:r>
       <w:r>
         <w:rPr>
@@ -1547,17 +889,7 @@
         <w:pStyle w:val="ListParagraph"/>
       </w:pPr>
       <w:r>
-        <w:t>{-</w:t>
-      </w:r>
-      <w:proofErr w:type="spellStart"/>
-      <w:proofErr w:type="gramStart"/>
-      <w:r>
-        <w:t>w:p</w:t>
-      </w:r>
-      <w:proofErr w:type="spellEnd"/>
-      <w:proofErr w:type="gramEnd"/>
-      <w:r>
-        <w:t xml:space="preserve"> teaching}{label}{/teaching}</w:t>
+        <w:t>{-w:p teaching}{label}{/teaching}</w:t>
       </w:r>
     </w:p>
     <w:p>
@@ -1573,21 +905,7 @@
         <w:rPr>
           <w:b/>
         </w:rPr>
-        <w:t>{</w:t>
-      </w:r>
-      <w:proofErr w:type="spellStart"/>
-      <w:r>
-        <w:rPr>
-          <w:b/>
-        </w:rPr>
-        <w:t>grantsLabel</w:t>
-      </w:r>
-      <w:proofErr w:type="spellEnd"/>
-      <w:r>
-        <w:rPr>
-          <w:b/>
-        </w:rPr>
-        <w:t>}</w:t>
+        <w:t>{grantsLabel}</w:t>
       </w:r>
     </w:p>
     <w:p>
@@ -1599,41 +917,10 @@
         <w:spacing w:before="100" w:beforeAutospacing="1" w:after="100" w:afterAutospacing="1"/>
       </w:pPr>
       <w:r>
-        <w:t>{-</w:t>
-      </w:r>
-      <w:proofErr w:type="spellStart"/>
-      <w:proofErr w:type="gramStart"/>
-      <w:r>
-        <w:t>w:p</w:t>
-      </w:r>
-      <w:proofErr w:type="spellEnd"/>
-      <w:proofErr w:type="gramEnd"/>
-      <w:r>
-        <w:t xml:space="preserve"> grants}{label}{</w:t>
-      </w:r>
-      <w:proofErr w:type="spellStart"/>
-      <w:r>
-        <w:t>awardedBy</w:t>
-      </w:r>
-      <w:proofErr w:type="spellEnd"/>
-      <w:r>
-        <w:t>}{</w:t>
-      </w:r>
-      <w:proofErr w:type="spellStart"/>
-      <w:r>
-        <w:t>startDate</w:t>
-      </w:r>
-      <w:proofErr w:type="spellEnd"/>
-      <w:r>
-        <w:t>}{</w:t>
-      </w:r>
-      <w:proofErr w:type="spellStart"/>
-      <w:r>
-        <w:t>endDate</w:t>
-      </w:r>
-      <w:proofErr w:type="spellEnd"/>
-      <w:r>
-        <w:t>}</w:t>
+        <w:t>{-w:p grants}{label}{awardedBy}{</w:t>
+      </w:r>
+      <w:r>
+        <w:t>startDate}{endDate}</w:t>
       </w:r>
       <w:r>
         <w:t>({role})</w:t>
@@ -1652,21 +939,7 @@
         <w:rPr>
           <w:b/>
         </w:rPr>
-        <w:t>{</w:t>
-      </w:r>
-      <w:proofErr w:type="spellStart"/>
-      <w:r>
-        <w:rPr>
-          <w:b/>
-        </w:rPr>
-        <w:t>researchInterestsLabel</w:t>
-      </w:r>
-      <w:proofErr w:type="spellEnd"/>
-      <w:r>
-        <w:rPr>
-          <w:b/>
-        </w:rPr>
-        <w:t>}</w:t>
+        <w:t>{researchInterestsLabel}</w:t>
       </w:r>
       <w:r>
         <w:rPr>
@@ -1680,41 +953,7 @@
         <w:pStyle w:val="ListParagraph"/>
       </w:pPr>
       <w:r>
-        <w:t>{-</w:t>
-      </w:r>
-      <w:proofErr w:type="spellStart"/>
-      <w:proofErr w:type="gramStart"/>
-      <w:r>
-        <w:t>w:p</w:t>
-      </w:r>
-      <w:proofErr w:type="spellEnd"/>
-      <w:proofErr w:type="gramEnd"/>
-      <w:r>
-        <w:t xml:space="preserve"> </w:t>
-      </w:r>
-      <w:proofErr w:type="spellStart"/>
-      <w:r>
-        <w:t>researchInterests</w:t>
-      </w:r>
-      <w:proofErr w:type="spellEnd"/>
-      <w:r>
-        <w:t>}{</w:t>
-      </w:r>
-      <w:proofErr w:type="spellStart"/>
-      <w:r>
-        <w:t>research_interests</w:t>
-      </w:r>
-      <w:proofErr w:type="spellEnd"/>
-      <w:r>
-        <w:t>}{/</w:t>
-      </w:r>
-      <w:proofErr w:type="spellStart"/>
-      <w:r>
-        <w:t>researchInterests</w:t>
-      </w:r>
-      <w:proofErr w:type="spellEnd"/>
-      <w:r>
-        <w:t>}</w:t>
+        <w:t>{-w:p researchInterests}{research_interests}{/researchInterests}</w:t>
       </w:r>
     </w:p>
     <w:p>
@@ -1733,22 +972,90 @@
         <w:rPr>
           <w:b/>
         </w:rPr>
-        <w:t>{</w:t>
-      </w:r>
-      <w:proofErr w:type="spellStart"/>
-      <w:r>
-        <w:rPr>
-          <w:b/>
-        </w:rPr>
-        <w:t>awardsLabel</w:t>
-      </w:r>
-      <w:proofErr w:type="spellEnd"/>
-      <w:r>
-        <w:rPr>
-          <w:b/>
-        </w:rPr>
+        <w:t>{awardsLabel}</w:t>
+      </w:r>
+      <w:r>
+        <w:rPr>
+          <w:b/>
+        </w:rPr>
+        <w:t xml:space="preserve"> </w:t>
+      </w:r>
+    </w:p>
+    <w:p>
+      <w:r>
+        <w:t xml:space="preserve">{-w:p awards}{label}{/awards} </w:t>
+      </w:r>
+    </w:p>
+    <w:p>
+      <w:pPr>
+        <w:rPr>
+          <w:b/>
+        </w:rPr>
+      </w:pPr>
+      <w:r>
+        <w:rPr>
+          <w:b/>
+        </w:rPr>
+        <w:t>{presentationsLabel}</w:t>
+      </w:r>
+      <w:r>
+        <w:rPr>
+          <w:b/>
+        </w:rPr>
+        <w:t xml:space="preserve"> </w:t>
+      </w:r>
+    </w:p>
+    <w:p>
+      <w:r>
+        <w:t>{-w:p presentations</w:t>
+      </w:r>
+      <w:r>
+        <w:t>}{label}{</w:t>
+      </w:r>
+      <w:r>
+        <w:t>/presentations</w:t>
+      </w:r>
+      <w:r>
         <w:t>}</w:t>
       </w:r>
+    </w:p>
+    <w:p>
+      <w:pPr>
+        <w:rPr>
+          <w:b/>
+        </w:rPr>
+      </w:pPr>
+      <w:r>
+        <w:rPr>
+          <w:b/>
+        </w:rPr>
+        <w:t>{servicesToProfessionLabel}</w:t>
+      </w:r>
+    </w:p>
+    <w:p>
+      <w:r>
+        <w:t>{-w:p service</w:t>
+      </w:r>
+      <w:r>
+        <w:t>s</w:t>
+      </w:r>
+      <w:r>
+        <w:t>ToProfession}{label}{/service</w:t>
+      </w:r>
+      <w:r>
+        <w:t>s</w:t>
+      </w:r>
+      <w:r>
+        <w:t>ToProfession}</w:t>
+      </w:r>
+    </w:p>
+    <w:p>
+      <w:r>
+        <w:rPr>
+          <w:b/>
+        </w:rPr>
+        <w:t>{servicesToDukeLabel}</w:t>
+      </w:r>
       <w:r>
         <w:rPr>
           <w:b/>
@@ -1758,44 +1065,27 @@
     </w:p>
     <w:p>
       <w:r>
-        <w:t>{-</w:t>
-      </w:r>
-      <w:proofErr w:type="spellStart"/>
-      <w:proofErr w:type="gramStart"/>
-      <w:r>
-        <w:t>w:p</w:t>
-      </w:r>
-      <w:proofErr w:type="spellEnd"/>
-      <w:proofErr w:type="gramEnd"/>
-      <w:r>
-        <w:t xml:space="preserve"> awards}{label}{/awards} </w:t>
-      </w:r>
-    </w:p>
-    <w:p>
-      <w:pPr>
-        <w:rPr>
-          <w:b/>
-        </w:rPr>
-      </w:pPr>
-      <w:r>
-        <w:rPr>
-          <w:b/>
-        </w:rPr>
-        <w:t>{</w:t>
-      </w:r>
-      <w:proofErr w:type="spellStart"/>
-      <w:r>
-        <w:rPr>
-          <w:b/>
-        </w:rPr>
-        <w:t>presentationsLabel</w:t>
-      </w:r>
-      <w:proofErr w:type="spellEnd"/>
-      <w:r>
-        <w:rPr>
-          <w:b/>
-        </w:rPr>
-        <w:t>}</w:t>
+        <w:t>{-w:p service</w:t>
+      </w:r>
+      <w:r>
+        <w:t>s</w:t>
+      </w:r>
+      <w:r>
+        <w:t>ToDuke}{label}{/servic</w:t>
+      </w:r>
+      <w:r>
+        <w:t>es</w:t>
+      </w:r>
+      <w:r>
+        <w:t>ToDuke}</w:t>
+      </w:r>
+    </w:p>
+    <w:p>
+      <w:r>
+        <w:rPr>
+          <w:b/>
+        </w:rPr>
+        <w:t>{outreachLabel}</w:t>
       </w:r>
       <w:r>
         <w:rPr>
@@ -1806,210 +1096,7 @@
     </w:p>
     <w:p>
       <w:r>
-        <w:t>{-</w:t>
-      </w:r>
-      <w:proofErr w:type="spellStart"/>
-      <w:proofErr w:type="gramStart"/>
-      <w:r>
-        <w:t>w:p</w:t>
-      </w:r>
-      <w:proofErr w:type="spellEnd"/>
-      <w:proofErr w:type="gramEnd"/>
-      <w:r>
-        <w:t xml:space="preserve"> presentations</w:t>
-      </w:r>
-      <w:r>
-        <w:t>}{label}{</w:t>
-      </w:r>
-      <w:r>
-        <w:t>/presentations</w:t>
-      </w:r>
-      <w:r>
-        <w:t>}</w:t>
-      </w:r>
-    </w:p>
-    <w:p>
-      <w:pPr>
-        <w:rPr>
-          <w:b/>
-        </w:rPr>
-      </w:pPr>
-      <w:r>
-        <w:rPr>
-          <w:b/>
-        </w:rPr>
-        <w:t>{</w:t>
-      </w:r>
-      <w:proofErr w:type="spellStart"/>
-      <w:r>
-        <w:rPr>
-          <w:b/>
-        </w:rPr>
-        <w:t>servicesToProfessionLabel</w:t>
-      </w:r>
-      <w:proofErr w:type="spellEnd"/>
-      <w:r>
-        <w:rPr>
-          <w:b/>
-        </w:rPr>
-        <w:t>}</w:t>
-      </w:r>
-    </w:p>
-    <w:p>
-      <w:r>
-        <w:t>{-</w:t>
-      </w:r>
-      <w:proofErr w:type="spellStart"/>
-      <w:proofErr w:type="gramStart"/>
-      <w:r>
-        <w:t>w:p</w:t>
-      </w:r>
-      <w:proofErr w:type="spellEnd"/>
-      <w:proofErr w:type="gramEnd"/>
-      <w:r>
-        <w:t xml:space="preserve"> </w:t>
-      </w:r>
-      <w:proofErr w:type="spellStart"/>
-      <w:r>
-        <w:t>service</w:t>
-      </w:r>
-      <w:r>
-        <w:t>s</w:t>
-      </w:r>
-      <w:r>
-        <w:t>ToProfession</w:t>
-      </w:r>
-      <w:proofErr w:type="spellEnd"/>
-      <w:r>
-        <w:t>}{label}{/</w:t>
-      </w:r>
-      <w:proofErr w:type="spellStart"/>
-      <w:r>
-        <w:t>service</w:t>
-      </w:r>
-      <w:r>
-        <w:t>s</w:t>
-      </w:r>
-      <w:r>
-        <w:t>ToProfession</w:t>
-      </w:r>
-      <w:proofErr w:type="spellEnd"/>
-      <w:r>
-        <w:t>}</w:t>
-      </w:r>
-    </w:p>
-    <w:p>
-      <w:r>
-        <w:rPr>
-          <w:b/>
-        </w:rPr>
-        <w:t>{</w:t>
-      </w:r>
-      <w:proofErr w:type="spellStart"/>
-      <w:r>
-        <w:rPr>
-          <w:b/>
-        </w:rPr>
-        <w:t>servicesToDukeLabel</w:t>
-      </w:r>
-      <w:proofErr w:type="spellEnd"/>
-      <w:r>
-        <w:rPr>
-          <w:b/>
-        </w:rPr>
-        <w:t>}</w:t>
-      </w:r>
-      <w:r>
-        <w:rPr>
-          <w:b/>
-        </w:rPr>
-        <w:t xml:space="preserve"> </w:t>
-      </w:r>
-    </w:p>
-    <w:p>
-      <w:r>
-        <w:t>{-</w:t>
-      </w:r>
-      <w:proofErr w:type="spellStart"/>
-      <w:proofErr w:type="gramStart"/>
-      <w:r>
-        <w:t>w:p</w:t>
-      </w:r>
-      <w:proofErr w:type="spellEnd"/>
-      <w:proofErr w:type="gramEnd"/>
-      <w:r>
-        <w:t xml:space="preserve"> </w:t>
-      </w:r>
-      <w:proofErr w:type="spellStart"/>
-      <w:r>
-        <w:t>service</w:t>
-      </w:r>
-      <w:r>
-        <w:t>s</w:t>
-      </w:r>
-      <w:r>
-        <w:t>ToDuke</w:t>
-      </w:r>
-      <w:proofErr w:type="spellEnd"/>
-      <w:r>
-        <w:t>}{label}{/</w:t>
-      </w:r>
-      <w:proofErr w:type="spellStart"/>
-      <w:r>
-        <w:t>servic</w:t>
-      </w:r>
-      <w:r>
-        <w:t>es</w:t>
-      </w:r>
-      <w:r>
-        <w:t>ToDuke</w:t>
-      </w:r>
-      <w:proofErr w:type="spellEnd"/>
-      <w:r>
-        <w:t>}</w:t>
-      </w:r>
-    </w:p>
-    <w:p>
-      <w:r>
-        <w:rPr>
-          <w:b/>
-        </w:rPr>
-        <w:t>{</w:t>
-      </w:r>
-      <w:proofErr w:type="spellStart"/>
-      <w:r>
-        <w:rPr>
-          <w:b/>
-        </w:rPr>
-        <w:t>outreachLabel</w:t>
-      </w:r>
-      <w:proofErr w:type="spellEnd"/>
-      <w:r>
-        <w:rPr>
-          <w:b/>
-        </w:rPr>
-        <w:t>}</w:t>
-      </w:r>
-      <w:r>
-        <w:rPr>
-          <w:b/>
-        </w:rPr>
-        <w:t xml:space="preserve"> </w:t>
-      </w:r>
-    </w:p>
-    <w:p>
-      <w:r>
-        <w:t>{-</w:t>
-      </w:r>
-      <w:proofErr w:type="spellStart"/>
-      <w:proofErr w:type="gramStart"/>
-      <w:r>
-        <w:t>w:p</w:t>
-      </w:r>
-      <w:proofErr w:type="spellEnd"/>
-      <w:proofErr w:type="gramEnd"/>
-      <w:r>
-        <w:t xml:space="preserve"> outreach}{label}{/outreach}</w:t>
+        <w:t>{-w:p outreach}{label}{/outreach}</w:t>
       </w:r>
     </w:p>
     <w:p>
@@ -2089,7 +1176,7 @@
           <w:rPr>
             <w:noProof/>
           </w:rPr>
-          <w:t>2</w:t>
+          <w:t>3</w:t>
         </w:r>
         <w:r>
           <w:rPr>

</xml_diff>